<commit_message>
Update 9/14/2023 7:38PM EST
Update as of 7:38PM EST on 9/14/2023.
</commit_message>
<xml_diff>
--- a/&ILLEGAL THOUGHTS/20230914 - Global United Defense, Inc. - Illegal Thought Prevention Security Systems - v1.0.1.5.docx
+++ b/&ILLEGAL THOUGHTS/20230914 - Global United Defense, Inc. - Illegal Thought Prevention Security Systems - v1.0.1.5.docx
@@ -192,7 +192,7 @@
           <w:sz w:val="28"/>
           <w:szCs w:val="28"/>
         </w:rPr>
-        <w:t>9/14/2023 5:29:20 PM</w:t>
+        <w:t>9/14/2023 7:31:08 PM</w:t>
       </w:r>
     </w:p>
     <w:p>
@@ -2457,6 +2457,64 @@
           <w:bCs/>
           <w:color w:val="FF0000"/>
         </w:rPr>
+        <w:t xml:space="preserve">ANY </w:t>
+      </w:r>
+      <w:r>
+        <w:rPr>
+          <w:b/>
+          <w:bCs/>
+          <w:color w:val="FF0000"/>
+        </w:rPr>
+        <w:t xml:space="preserve">THOUGHTS THAT ARE NON-PERTINENT IN NATURE OR CONTENT HEADING, INCLUDING THOUGHTS COMMUNICATED FROM MIND CONTROL TECHNOLOGIES OR SIMILAR CONCEPTUAL </w:t>
+      </w:r>
+      <w:proofErr w:type="gramStart"/>
+      <w:r>
+        <w:rPr>
+          <w:b/>
+          <w:bCs/>
+          <w:color w:val="FF0000"/>
+        </w:rPr>
+        <w:t>TECHNOLOGIES</w:t>
+      </w:r>
+      <w:r>
+        <w:rPr>
+          <w:b/>
+          <w:bCs/>
+        </w:rPr>
+        <w:t>;</w:t>
+      </w:r>
+      <w:proofErr w:type="gramEnd"/>
+    </w:p>
+    <w:p>
+      <w:pPr>
+        <w:ind w:left="720"/>
+        <w:jc w:val="both"/>
+        <w:rPr>
+          <w:b/>
+          <w:bCs/>
+        </w:rPr>
+      </w:pPr>
+      <w:r>
+        <w:rPr>
+          <w:u w:val="single"/>
+        </w:rPr>
+        <w:t>PREVENTION SECURITY SYSTEM</w:t>
+      </w:r>
+      <w:r>
+        <w:rPr>
+          <w:u w:val="single"/>
+        </w:rPr>
+        <w:t>:</w:t>
+      </w:r>
+      <w:r>
+        <w:t xml:space="preserve"> </w:t>
+      </w:r>
+      <w:r>
+        <w:rPr>
+          <w:b/>
+          <w:bCs/>
+          <w:color w:val="FF0000"/>
+        </w:rPr>
         <w:t>A</w:t>
       </w:r>
       <w:r>
@@ -2489,7 +2547,16 @@
           <w:bCs/>
           <w:color w:val="FF0000"/>
         </w:rPr>
-        <w:t xml:space="preserve"> THAT PERTAIN TO THE TERM “NUCLEAR”, INCLUDING ANY THOUGHTS PERTAINING TO NUCLEAR SCIENCE, NUCLEAR WAR, NUCLEAR TERRORISM, NUCLEAR WEAPONS, OR NUCLEAR ENERGY, INCLUDING ANY THOUGHTS FROM MIND CONTROL TECHNOLOGIES OR ANY SIMILAR CONCEPTUAL </w:t>
+        <w:t xml:space="preserve"> THAT PERTAIN TO THE TERM “NUCLEAR”, INCLUDING ANY THOUGHTS PERTAINING TO NUCLEAR SCIENCE, NUCLEAR WAR, NUCLEAR </w:t>
+      </w:r>
+      <w:r>
+        <w:rPr>
+          <w:b/>
+          <w:bCs/>
+          <w:color w:val="FF0000"/>
+        </w:rPr>
+        <w:lastRenderedPageBreak/>
+        <w:t xml:space="preserve">TERRORISM, NUCLEAR WEAPONS, OR NUCLEAR ENERGY, INCLUDING ANY THOUGHTS FROM MIND CONTROL TECHNOLOGIES OR ANY SIMILAR CONCEPTUAL </w:t>
       </w:r>
       <w:proofErr w:type="gramStart"/>
       <w:r>
@@ -2522,7 +2589,6 @@
         </w:rPr>
       </w:pPr>
       <w:r>
-        <w:lastRenderedPageBreak/>
         <w:tab/>
       </w:r>
       <w:r>
@@ -3810,7 +3876,15 @@
           <w:bCs/>
           <w:color w:val="FF0000"/>
         </w:rPr>
-        <w:t xml:space="preserve">UNPAID THOUGHTS, OR THOUGHTS THAT ARE COMMUNICATED FROM MIND CONTROL TECHNOLOGY OR SIMILAR CONCEPTUAL TECHNOLOGIES, HOWEVER THE INDIVIDUAL DOES NOT HAVE ANY LEGAL CONTRACT TO RECEIVE THE THOUGHTS IN RETURN FOR A SALARY AT A PROFESSIONAL JOB THAT PAYS THEM FOR THEIR THOUGHTS ON THE </w:t>
+        <w:t>UN-NEEDED</w:t>
+      </w:r>
+      <w:r>
+        <w:rPr>
+          <w:b/>
+          <w:bCs/>
+          <w:color w:val="FF0000"/>
+        </w:rPr>
+        <w:t xml:space="preserve"> THOUGHTS, INCLUDING THREATS TOWARDS MYSELF OR OTHERS COMMUNICATED TO ME FROM MIND CONTROL TECHNOLOGY OR SIMILAR CONCEPTUAL </w:t>
       </w:r>
       <w:proofErr w:type="gramStart"/>
       <w:r>
@@ -3819,7 +3893,7 @@
           <w:bCs/>
           <w:color w:val="FF0000"/>
         </w:rPr>
-        <w:t>MATTER</w:t>
+        <w:t>TECHNOLOGIES</w:t>
       </w:r>
       <w:r>
         <w:rPr>
@@ -3860,31 +3934,31 @@
           <w:bCs/>
           <w:color w:val="FF0000"/>
         </w:rPr>
-        <w:t xml:space="preserve">ANY </w:t>
-      </w:r>
-      <w:r>
-        <w:rPr>
-          <w:b/>
-          <w:bCs/>
-          <w:color w:val="FF0000"/>
-        </w:rPr>
-        <w:t xml:space="preserve">THOUGHTS THAT ARE </w:t>
-      </w:r>
-      <w:r>
-        <w:rPr>
-          <w:b/>
-          <w:bCs/>
-          <w:color w:val="FF0000"/>
-        </w:rPr>
-        <w:t>NON-PERTINENT</w:t>
-      </w:r>
-      <w:r>
-        <w:rPr>
-          <w:b/>
-          <w:bCs/>
-          <w:color w:val="FF0000"/>
-        </w:rPr>
-        <w:t xml:space="preserve"> IN NATURE OR CONTENT HEADING, INCLUDING THOUGHTS COMMUNICATED FROM MIND CONTROL TECHNOLOGIES OR SIMILAR CONCEPTUAL </w:t>
+        <w:t>A</w:t>
+      </w:r>
+      <w:r>
+        <w:rPr>
+          <w:b/>
+          <w:bCs/>
+          <w:color w:val="FF0000"/>
+        </w:rPr>
+        <w:t>LL</w:t>
+      </w:r>
+      <w:r>
+        <w:rPr>
+          <w:b/>
+          <w:bCs/>
+          <w:color w:val="FF0000"/>
+        </w:rPr>
+        <w:t xml:space="preserve"> </w:t>
+      </w:r>
+      <w:r>
+        <w:rPr>
+          <w:b/>
+          <w:bCs/>
+          <w:color w:val="FF0000"/>
+        </w:rPr>
+        <w:t xml:space="preserve">UNPAID THOUGHTS, OR THOUGHTS THAT ARE COMMUNICATED FROM MIND CONTROL TECHNOLOGY OR SIMILAR CONCEPTUAL TECHNOLOGIES, HOWEVER THE INDIVIDUAL DOES NOT HAVE ANY LEGAL CONTRACT TO RECEIVE THE THOUGHTS IN RETURN FOR A SALARY AT A PROFESSIONAL JOB THAT PAYS THEM FOR THEIR THOUGHTS ON THE </w:t>
       </w:r>
       <w:proofErr w:type="gramStart"/>
       <w:r>
@@ -3893,7 +3967,7 @@
           <w:bCs/>
           <w:color w:val="FF0000"/>
         </w:rPr>
-        <w:t>TECHNOLOGIES</w:t>
+        <w:t>MATTER</w:t>
       </w:r>
       <w:r>
         <w:rPr>

</xml_diff>

<commit_message>
Update 9/14/2023 10:02PM EST
Update as of 10:02PM EST on 9/14/2023.
</commit_message>
<xml_diff>
--- a/&ILLEGAL THOUGHTS/20230914 - Global United Defense, Inc. - Illegal Thought Prevention Security Systems - v1.0.1.5.docx
+++ b/&ILLEGAL THOUGHTS/20230914 - Global United Defense, Inc. - Illegal Thought Prevention Security Systems - v1.0.1.5.docx
@@ -192,7 +192,7 @@
           <w:sz w:val="28"/>
           <w:szCs w:val="28"/>
         </w:rPr>
-        <w:t>9/14/2023 7:31:08 PM</w:t>
+        <w:t>9/14/2023 10:02:20 PM</w:t>
       </w:r>
     </w:p>
     <w:p>
@@ -584,7 +584,6 @@
         </w:rPr>
         <w:t xml:space="preserve"> </w:t>
       </w:r>
-      <w:proofErr w:type="gramStart"/>
       <w:r>
         <w:rPr>
           <w:b/>
@@ -600,7 +599,6 @@
         </w:rPr>
         <w:t>;</w:t>
       </w:r>
-      <w:proofErr w:type="gramEnd"/>
     </w:p>
     <w:p>
       <w:pPr>
@@ -667,16 +665,7 @@
           <w:bCs/>
           <w:color w:val="FF0000"/>
         </w:rPr>
-        <w:t xml:space="preserve"> THAT ARE ANGRY IN NATURE, OR THOUGHTS THAT ARE DISMISSIVE TOWARDS THE PROFESSION OF AN INDIVIDUAL WHO RECEIVES THE THOUGHTS, OR THOUGHTS THAT ARE HATEFUL TOWARDS THE PERSONAL LIFE OF THE INDIVIDUAL THAT RECEIVES THE THOUGHTS, INCLUDING THOUGHTS THAT HAVE BEEN TRANSMITTED FROM MIND CONTROL TECHNOLOGIES OR SIMILAR TECHNOLOGIES OF A SIMILAR TECHNOLOGICAL USE CASE THAT HAS BEEN WELL </w:t>
-      </w:r>
-      <w:proofErr w:type="gramStart"/>
-      <w:r>
-        <w:rPr>
-          <w:b/>
-          <w:bCs/>
-          <w:color w:val="FF0000"/>
-        </w:rPr>
-        <w:t>DOCUMENTED</w:t>
+        <w:t xml:space="preserve"> THAT ARE ANGRY IN NATURE, OR THOUGHTS THAT ARE DISMISSIVE TOWARDS THE PROFESSION OF AN INDIVIDUAL WHO RECEIVES THE THOUGHTS, OR THOUGHTS THAT ARE HATEFUL TOWARDS THE PERSONAL LIFE OF THE INDIVIDUAL THAT RECEIVES THE THOUGHTS, INCLUDING THOUGHTS THAT HAVE BEEN TRANSMITTED FROM MIND CONTROL TECHNOLOGIES OR SIMILAR TECHNOLOGIES OF A SIMILAR TECHNOLOGICAL USE CASE THAT HAS BEEN WELL DOCUMENTED</w:t>
       </w:r>
       <w:r>
         <w:rPr>
@@ -685,7 +674,6 @@
         </w:rPr>
         <w:t>;</w:t>
       </w:r>
-      <w:proofErr w:type="gramEnd"/>
     </w:p>
     <w:p>
       <w:pPr>
@@ -741,16 +729,7 @@
           <w:bCs/>
           <w:color w:val="FF0000"/>
         </w:rPr>
-        <w:t xml:space="preserve">THOUGHTS THAT ARE ARROGANT IN NATURE, INCLUDING ANY THOUGHTS FROM MIND CONTROL TECHNOLOGIES OR SIMILAR TECHNOLOGIES IN A CONCEPTUAL </w:t>
-      </w:r>
-      <w:proofErr w:type="gramStart"/>
-      <w:r>
-        <w:rPr>
-          <w:b/>
-          <w:bCs/>
-          <w:color w:val="FF0000"/>
-        </w:rPr>
-        <w:t>NATURE</w:t>
+        <w:t>THOUGHTS THAT ARE ARROGANT IN NATURE, INCLUDING ANY THOUGHTS FROM MIND CONTROL TECHNOLOGIES OR SIMILAR TECHNOLOGIES IN A CONCEPTUAL NATURE</w:t>
       </w:r>
       <w:r>
         <w:rPr>
@@ -759,7 +738,6 @@
         </w:rPr>
         <w:t>;</w:t>
       </w:r>
-      <w:proofErr w:type="gramEnd"/>
     </w:p>
     <w:p>
       <w:pPr>
@@ -831,16 +809,7 @@
           <w:bCs/>
           <w:color w:val="FF0000"/>
         </w:rPr>
-        <w:t xml:space="preserve"> THAT ARE BAD IN NATURE OF RELEVANCE TO THE PURPOSE OR SERVITUDE OF THE INDIVIDUAL RECEIVING THE THOUGHTS, INCLUDING ANY THOUGHTS THAT ARE TRANSMITTED FROM MIND CONTROL TECHNOLOGIES OR ANY SIMILAR TECHNOLOGIES OR ANY TECHNOLOGIES WITH A SIMILAR USE CASE </w:t>
-      </w:r>
-      <w:proofErr w:type="gramStart"/>
-      <w:r>
-        <w:rPr>
-          <w:b/>
-          <w:bCs/>
-          <w:color w:val="FF0000"/>
-        </w:rPr>
-        <w:t>SCENARIO</w:t>
+        <w:t xml:space="preserve"> THAT ARE BAD IN NATURE OF RELEVANCE TO THE PURPOSE OR SERVITUDE OF THE INDIVIDUAL RECEIVING THE THOUGHTS, INCLUDING ANY THOUGHTS THAT ARE TRANSMITTED FROM MIND CONTROL TECHNOLOGIES OR ANY SIMILAR TECHNOLOGIES OR ANY TECHNOLOGIES WITH A SIMILAR USE CASE SCENARIO</w:t>
       </w:r>
       <w:r>
         <w:rPr>
@@ -849,7 +818,6 @@
         </w:rPr>
         <w:t>;</w:t>
       </w:r>
-      <w:proofErr w:type="gramEnd"/>
     </w:p>
     <w:p>
       <w:pPr>
@@ -913,16 +881,7 @@
           <w:bCs/>
           <w:color w:val="FF0000"/>
         </w:rPr>
-        <w:t xml:space="preserve"> THAT PERTAINS TO FORMING BAD THOUGHTS, INCLUDING ANY TRANSMISSION OF ANY BAD THOUGHTS, INCLUDING FROM ANY MIND CONTROL TECHNOLOGIES, INCLUDING ANY TECHNOLOGIES THAT ARE SIMILAR IN CONCEPTUAL NATURE TO THAT OF MIND CONTROL </w:t>
-      </w:r>
-      <w:proofErr w:type="gramStart"/>
-      <w:r>
-        <w:rPr>
-          <w:b/>
-          <w:bCs/>
-          <w:color w:val="FF0000"/>
-        </w:rPr>
-        <w:t>TECHNOLOGIES</w:t>
+        <w:t xml:space="preserve"> THAT PERTAINS TO FORMING BAD THOUGHTS, INCLUDING ANY TRANSMISSION OF ANY BAD THOUGHTS, INCLUDING FROM ANY MIND CONTROL TECHNOLOGIES, INCLUDING ANY TECHNOLOGIES THAT ARE SIMILAR IN CONCEPTUAL NATURE TO THAT OF MIND CONTROL TECHNOLOGIES</w:t>
       </w:r>
       <w:r>
         <w:rPr>
@@ -931,7 +890,6 @@
         </w:rPr>
         <w:t>;</w:t>
       </w:r>
-      <w:proofErr w:type="gramEnd"/>
     </w:p>
     <w:p>
       <w:pPr>
@@ -995,16 +953,7 @@
           <w:bCs/>
           <w:color w:val="FF0000"/>
         </w:rPr>
-        <w:t xml:space="preserve"> THAT ARE COMPROMISING TO ONE’S SECURITY OR ONE’S PEACE OF MIND, INCLUDING ANY THOUGHTS FROM MIND CONTROL TECHNOLOGIES OR SIMILAR TECHNOLOGIES OF THE SAME TECHNOLOGICAL OR SECTORIAL </w:t>
-      </w:r>
-      <w:proofErr w:type="gramStart"/>
-      <w:r>
-        <w:rPr>
-          <w:b/>
-          <w:bCs/>
-          <w:color w:val="FF0000"/>
-        </w:rPr>
-        <w:t>NATURE</w:t>
+        <w:t xml:space="preserve"> THAT ARE COMPROMISING TO ONE’S SECURITY OR ONE’S PEACE OF MIND, INCLUDING ANY THOUGHTS FROM MIND CONTROL TECHNOLOGIES OR SIMILAR TECHNOLOGIES OF THE SAME TECHNOLOGICAL OR SECTORIAL NATURE</w:t>
       </w:r>
       <w:r>
         <w:rPr>
@@ -1013,7 +962,6 @@
         </w:rPr>
         <w:t>;</w:t>
       </w:r>
-      <w:proofErr w:type="gramEnd"/>
     </w:p>
     <w:p>
       <w:pPr>
@@ -1077,16 +1025,7 @@
           <w:bCs/>
           <w:color w:val="FF0000"/>
         </w:rPr>
-        <w:t xml:space="preserve"> THAT ARE CONTENTIOUS IN NATURE, INCLUDING ANY THOUGHTS FROM MIND CONTROL TECHNOLOGIES OR SIMILAR TECHNOLOGIES IN A CONCEPTUAL </w:t>
-      </w:r>
-      <w:proofErr w:type="gramStart"/>
-      <w:r>
-        <w:rPr>
-          <w:b/>
-          <w:bCs/>
-          <w:color w:val="FF0000"/>
-        </w:rPr>
-        <w:t>NATURE</w:t>
+        <w:t xml:space="preserve"> THAT ARE CONTENTIOUS IN NATURE, INCLUDING ANY THOUGHTS FROM MIND CONTROL TECHNOLOGIES OR SIMILAR TECHNOLOGIES IN A CONCEPTUAL NATURE</w:t>
       </w:r>
       <w:r>
         <w:rPr>
@@ -1095,7 +1034,6 @@
         </w:rPr>
         <w:t>;</w:t>
       </w:r>
-      <w:proofErr w:type="gramEnd"/>
     </w:p>
     <w:p>
       <w:pPr>
@@ -1160,16 +1098,7 @@
           <w:bCs/>
           <w:color w:val="FF0000"/>
         </w:rPr>
-        <w:t xml:space="preserve"> THAT ARE CRIMINAL OR ILLEGAL IN NATURE OR WOULD LEAD TO PRE-MEDITATION OF CRIMINAL CONDUCT OR WOULD LEAD TO CONDUCTING ILLEGAL ACTIVITIES, INCLUDING ANY THOUGHTS FROM MIND CONTROL TECHNOLOGIES OR SIMILAR CONCEPTUAL </w:t>
-      </w:r>
-      <w:proofErr w:type="gramStart"/>
-      <w:r>
-        <w:rPr>
-          <w:b/>
-          <w:bCs/>
-          <w:color w:val="FF0000"/>
-        </w:rPr>
-        <w:t>TECHNOLOGIES</w:t>
+        <w:t xml:space="preserve"> THAT ARE CRIMINAL OR ILLEGAL IN NATURE OR WOULD LEAD TO PRE-MEDITATION OF CRIMINAL CONDUCT OR WOULD LEAD TO CONDUCTING ILLEGAL ACTIVITIES, INCLUDING ANY THOUGHTS FROM MIND CONTROL TECHNOLOGIES OR SIMILAR CONCEPTUAL TECHNOLOGIES</w:t>
       </w:r>
       <w:r>
         <w:rPr>
@@ -1178,7 +1107,6 @@
         </w:rPr>
         <w:t>;</w:t>
       </w:r>
-      <w:proofErr w:type="gramEnd"/>
     </w:p>
     <w:p>
       <w:pPr>
@@ -1242,16 +1170,7 @@
           <w:bCs/>
           <w:color w:val="FF0000"/>
         </w:rPr>
-        <w:t xml:space="preserve"> THAT ARE DAMAGING TO ANYTHING AT ALL, LITERALLY, INCLUDING ANY THOUGHTS FROM MIND CONTROL TECHNOLOGIES OR ANY SIMILAR CONCEPTUAL </w:t>
-      </w:r>
-      <w:proofErr w:type="gramStart"/>
-      <w:r>
-        <w:rPr>
-          <w:b/>
-          <w:bCs/>
-          <w:color w:val="FF0000"/>
-        </w:rPr>
-        <w:t>TECHNOLOGIES</w:t>
+        <w:t xml:space="preserve"> THAT ARE DAMAGING TO ANYTHING AT ALL, LITERALLY, INCLUDING ANY THOUGHTS FROM MIND CONTROL TECHNOLOGIES OR ANY SIMILAR CONCEPTUAL TECHNOLOGIES</w:t>
       </w:r>
       <w:r>
         <w:rPr>
@@ -1260,7 +1179,105 @@
         </w:rPr>
         <w:t>;</w:t>
       </w:r>
-      <w:proofErr w:type="gramEnd"/>
+    </w:p>
+    <w:p>
+      <w:pPr>
+        <w:tabs>
+          <w:tab w:val="left" w:pos="1350"/>
+        </w:tabs>
+        <w:ind w:left="720"/>
+        <w:jc w:val="both"/>
+        <w:rPr>
+          <w:b/>
+          <w:bCs/>
+        </w:rPr>
+      </w:pPr>
+      <w:r>
+        <w:rPr>
+          <w:u w:val="single"/>
+        </w:rPr>
+        <w:t>PREVENTION SECURITY SYSTEM</w:t>
+      </w:r>
+      <w:r>
+        <w:rPr>
+          <w:u w:val="single"/>
+        </w:rPr>
+        <w:t>:</w:t>
+      </w:r>
+      <w:r>
+        <w:t xml:space="preserve"> </w:t>
+      </w:r>
+      <w:r>
+        <w:rPr>
+          <w:b/>
+          <w:bCs/>
+          <w:color w:val="FF0000"/>
+        </w:rPr>
+        <w:t>A</w:t>
+      </w:r>
+      <w:r>
+        <w:rPr>
+          <w:b/>
+          <w:bCs/>
+          <w:color w:val="FF0000"/>
+        </w:rPr>
+        <w:t>LL</w:t>
+      </w:r>
+      <w:r>
+        <w:rPr>
+          <w:b/>
+          <w:bCs/>
+          <w:color w:val="FF0000"/>
+        </w:rPr>
+        <w:t xml:space="preserve"> </w:t>
+      </w:r>
+      <w:r>
+        <w:rPr>
+          <w:b/>
+          <w:bCs/>
+          <w:color w:val="FF0000"/>
+        </w:rPr>
+        <w:t xml:space="preserve">THOUGHTS THAT ARE </w:t>
+      </w:r>
+      <w:r>
+        <w:rPr>
+          <w:b/>
+          <w:bCs/>
+          <w:color w:val="FF0000"/>
+        </w:rPr>
+        <w:t>DECEPTION</w:t>
+      </w:r>
+      <w:r>
+        <w:rPr>
+          <w:b/>
+          <w:bCs/>
+          <w:color w:val="FF0000"/>
+        </w:rPr>
+        <w:t xml:space="preserve">, INCLUDING </w:t>
+      </w:r>
+      <w:r>
+        <w:rPr>
+          <w:b/>
+          <w:bCs/>
+          <w:color w:val="FF0000"/>
+        </w:rPr>
+        <w:t xml:space="preserve">               </w:t>
+      </w:r>
+      <w:r>
+        <w:rPr>
+          <w:b/>
+          <w:bCs/>
+          <w:color w:val="FF0000"/>
+        </w:rPr>
+        <w:t>ANY THOUGHTS FROM MIND CONTROL TECHNOLOGIES OR SIMILAR CONCEPTUAL TECHNOLOGIES</w:t>
+      </w:r>
+      <w:r>
+        <w:rPr>
+          <w:b/>
+          <w:bCs/>
+        </w:rPr>
+        <w:t>;</w:t>
+      </w:r>
     </w:p>
     <w:p>
       <w:pPr>
@@ -1327,16 +1344,7 @@
           <w:bCs/>
           <w:color w:val="FF0000"/>
         </w:rPr>
-        <w:t xml:space="preserve">, OR THOUGHTS THAT ARE INVOKED BY MIND CONTROL SYSTEMS OR MIND CONTROL TECHNOLOGIES OR SIMILAR CONCEPTUAL </w:t>
-      </w:r>
-      <w:proofErr w:type="gramStart"/>
-      <w:r>
-        <w:rPr>
-          <w:b/>
-          <w:bCs/>
-          <w:color w:val="FF0000"/>
-        </w:rPr>
-        <w:t>TECHNOLOGIES</w:t>
+        <w:t>, OR THOUGHTS THAT ARE INVOKED BY MIND CONTROL SYSTEMS OR MIND CONTROL TECHNOLOGIES OR SIMILAR CONCEPTUAL TECHNOLOGIES</w:t>
       </w:r>
       <w:r>
         <w:rPr>
@@ -1345,7 +1353,6 @@
         </w:rPr>
         <w:t>;</w:t>
       </w:r>
-      <w:proofErr w:type="gramEnd"/>
     </w:p>
     <w:p>
       <w:pPr>
@@ -1412,16 +1419,7 @@
           <w:bCs/>
           <w:color w:val="FF0000"/>
         </w:rPr>
-        <w:t xml:space="preserve"> THAT ARE DISSATISFYING, INCLUDING ANY THOUGHTS FROM MIND CONTROL TECHNOLOGIES OR SIMILAR CONCEPTUAL </w:t>
-      </w:r>
-      <w:proofErr w:type="gramStart"/>
-      <w:r>
-        <w:rPr>
-          <w:b/>
-          <w:bCs/>
-          <w:color w:val="FF0000"/>
-        </w:rPr>
-        <w:t>TECHNOLOGIES</w:t>
+        <w:t xml:space="preserve"> THAT ARE DISSATISFYING, INCLUDING ANY THOUGHTS FROM MIND CONTROL TECHNOLOGIES OR SIMILAR CONCEPTUAL TECHNOLOGIES</w:t>
       </w:r>
       <w:r>
         <w:rPr>
@@ -1430,7 +1428,6 @@
         </w:rPr>
         <w:t>;</w:t>
       </w:r>
-      <w:proofErr w:type="gramEnd"/>
     </w:p>
     <w:p>
       <w:pPr>
@@ -1494,16 +1491,7 @@
           <w:bCs/>
           <w:color w:val="FF0000"/>
         </w:rPr>
-        <w:t xml:space="preserve"> ABOUT EXECUTION OR EX-JUDICIAL EXECUTION OR GENOCIDE OR THE DEATH PENALTY, INCLUDING ANY THOUGHTS FROM MIND CONTROL TECHNOLOGIES OR SIMILAR CONCEPTUAL </w:t>
-      </w:r>
-      <w:proofErr w:type="gramStart"/>
-      <w:r>
-        <w:rPr>
-          <w:b/>
-          <w:bCs/>
-          <w:color w:val="FF0000"/>
-        </w:rPr>
-        <w:t>TECHNOLOGIES</w:t>
+        <w:t xml:space="preserve"> ABOUT EXECUTION OR EX-JUDICIAL EXECUTION OR GENOCIDE OR THE DEATH PENALTY, INCLUDING ANY THOUGHTS FROM MIND CONTROL TECHNOLOGIES OR SIMILAR CONCEPTUAL TECHNOLOGIES</w:t>
       </w:r>
       <w:r>
         <w:rPr>
@@ -1512,7 +1500,6 @@
         </w:rPr>
         <w:t>;</w:t>
       </w:r>
-      <w:proofErr w:type="gramEnd"/>
     </w:p>
     <w:p>
       <w:pPr>
@@ -1568,16 +1555,7 @@
           <w:bCs/>
           <w:color w:val="FF0000"/>
         </w:rPr>
-        <w:t xml:space="preserve">THOUGHTS ABOUT EXPLOITATION OR ILLEGAL CONDUCT OR ILLEGAL USAGE OF MIND CONTROL TECHNOLOGIES OR SIMILAR CONCEPTUAL TECHNOLOGIES, INCLUDING ANY THOUGHTS FROM MIND CONTROL TECHNOLOGIES OR SIMILAR CONCEPTUAL </w:t>
-      </w:r>
-      <w:proofErr w:type="gramStart"/>
-      <w:r>
-        <w:rPr>
-          <w:b/>
-          <w:bCs/>
-          <w:color w:val="FF0000"/>
-        </w:rPr>
-        <w:t>TECHNOLOGIES</w:t>
+        <w:t>THOUGHTS ABOUT EXPLOITATION OR ILLEGAL CONDUCT OR ILLEGAL USAGE OF MIND CONTROL TECHNOLOGIES OR SIMILAR CONCEPTUAL TECHNOLOGIES, INCLUDING ANY THOUGHTS FROM MIND CONTROL TECHNOLOGIES OR SIMILAR CONCEPTUAL TECHNOLOGIES</w:t>
       </w:r>
       <w:r>
         <w:rPr>
@@ -1586,7 +1564,6 @@
         </w:rPr>
         <w:t>;</w:t>
       </w:r>
-      <w:proofErr w:type="gramEnd"/>
     </w:p>
     <w:p>
       <w:pPr>
@@ -1642,16 +1619,7 @@
           <w:bCs/>
           <w:color w:val="FF0000"/>
         </w:rPr>
-        <w:t xml:space="preserve">THOUGHTS THAT HAVE BEEN GENERATED BY COMPUTER SYSTEMS, INCLUDING IN REAL-TIME, INCLUDING ANY THOUGHTS FROM MIND CONTROL TECHNOLOGIES OR SIMILAR CONCEPTUAL </w:t>
-      </w:r>
-      <w:proofErr w:type="gramStart"/>
-      <w:r>
-        <w:rPr>
-          <w:b/>
-          <w:bCs/>
-          <w:color w:val="FF0000"/>
-        </w:rPr>
-        <w:t>TECHNOLOGIES</w:t>
+        <w:t>THOUGHTS THAT HAVE BEEN GENERATED BY COMPUTER SYSTEMS, INCLUDING IN REAL-TIME, INCLUDING ANY THOUGHTS FROM MIND CONTROL TECHNOLOGIES OR SIMILAR CONCEPTUAL TECHNOLOGIES</w:t>
       </w:r>
       <w:r>
         <w:rPr>
@@ -1660,7 +1628,6 @@
         </w:rPr>
         <w:t>;</w:t>
       </w:r>
-      <w:proofErr w:type="gramEnd"/>
     </w:p>
     <w:p>
       <w:pPr>
@@ -1716,16 +1683,7 @@
           <w:bCs/>
           <w:color w:val="FF0000"/>
         </w:rPr>
-        <w:t xml:space="preserve">THOUGHTS ABOUT GENOCIDE OR ETHNIC CLEANSING, INCLUDING ANY THOUGHTS FROM MIND CONTROL TECHNOLOGIES OR SIMILAR CONCEPTUAL </w:t>
-      </w:r>
-      <w:proofErr w:type="gramStart"/>
-      <w:r>
-        <w:rPr>
-          <w:b/>
-          <w:bCs/>
-          <w:color w:val="FF0000"/>
-        </w:rPr>
-        <w:t>TECHNOLOGIES</w:t>
+        <w:t>THOUGHTS ABOUT GENOCIDE OR ETHNIC CLEANSING, INCLUDING ANY THOUGHTS FROM MIND CONTROL TECHNOLOGIES OR SIMILAR CONCEPTUAL TECHNOLOGIES</w:t>
       </w:r>
       <w:r>
         <w:rPr>
@@ -1734,7 +1692,6 @@
         </w:rPr>
         <w:t>;</w:t>
       </w:r>
-      <w:proofErr w:type="gramEnd"/>
     </w:p>
     <w:p>
       <w:pPr>
@@ -1749,6 +1706,7 @@
         <w:rPr>
           <w:u w:val="single"/>
         </w:rPr>
+        <w:lastRenderedPageBreak/>
         <w:t>PREVENTION SECURITY SYSTEM</w:t>
       </w:r>
       <w:r>
@@ -1782,16 +1740,7 @@
           <w:bCs/>
           <w:color w:val="FF0000"/>
         </w:rPr>
-        <w:t xml:space="preserve"> THAT ARE HATEFUL IN NATURE, INCLUDING ANY THOUGHTS FROM MIND CONTROL TECHNOLOGIES OR ANY SIMILAR CONCEPTUAL </w:t>
-      </w:r>
-      <w:proofErr w:type="gramStart"/>
-      <w:r>
-        <w:rPr>
-          <w:b/>
-          <w:bCs/>
-          <w:color w:val="FF0000"/>
-        </w:rPr>
-        <w:t>TECHNOLOGIES</w:t>
+        <w:t xml:space="preserve"> THAT ARE HATEFUL IN NATURE, INCLUDING ANY THOUGHTS FROM MIND CONTROL TECHNOLOGIES OR ANY SIMILAR CONCEPTUAL TECHNOLOGIES</w:t>
       </w:r>
       <w:r>
         <w:rPr>
@@ -1800,7 +1749,6 @@
         </w:rPr>
         <w:t>;</w:t>
       </w:r>
-      <w:proofErr w:type="gramEnd"/>
     </w:p>
     <w:p>
       <w:pPr>
@@ -1815,6 +1763,550 @@
         <w:rPr>
           <w:u w:val="single"/>
         </w:rPr>
+        <w:t>PREVENTION SECURITY SYSTEM</w:t>
+      </w:r>
+      <w:r>
+        <w:rPr>
+          <w:u w:val="single"/>
+        </w:rPr>
+        <w:t>:</w:t>
+      </w:r>
+      <w:r>
+        <w:t xml:space="preserve"> </w:t>
+      </w:r>
+      <w:r>
+        <w:rPr>
+          <w:b/>
+          <w:bCs/>
+          <w:color w:val="FF0000"/>
+        </w:rPr>
+        <w:t>A</w:t>
+      </w:r>
+      <w:r>
+        <w:rPr>
+          <w:b/>
+          <w:bCs/>
+          <w:color w:val="FF0000"/>
+        </w:rPr>
+        <w:t>LL THOUGHTS THAT ARE INCOHERENT IN STRUCTURE OR NATURE, INCLUDING ANY THOUGHTS FROM MIND CONTROL TECHNOLOGIES OR SIMILAR CONCEPTUAL TECHNOLOGIES</w:t>
+      </w:r>
+      <w:r>
+        <w:rPr>
+          <w:b/>
+          <w:bCs/>
+        </w:rPr>
+        <w:t>;</w:t>
+      </w:r>
+    </w:p>
+    <w:p>
+      <w:pPr>
+        <w:ind w:left="720"/>
+        <w:jc w:val="both"/>
+        <w:rPr>
+          <w:b/>
+          <w:bCs/>
+        </w:rPr>
+      </w:pPr>
+      <w:r>
+        <w:rPr>
+          <w:u w:val="single"/>
+        </w:rPr>
+        <w:t>PREVENTION SECURITY SYSTEM</w:t>
+      </w:r>
+      <w:r>
+        <w:rPr>
+          <w:u w:val="single"/>
+        </w:rPr>
+        <w:t>:</w:t>
+      </w:r>
+      <w:r>
+        <w:t xml:space="preserve"> </w:t>
+      </w:r>
+      <w:r>
+        <w:rPr>
+          <w:b/>
+          <w:bCs/>
+          <w:color w:val="FF0000"/>
+        </w:rPr>
+        <w:t>A</w:t>
+      </w:r>
+      <w:r>
+        <w:rPr>
+          <w:b/>
+          <w:bCs/>
+          <w:color w:val="FF0000"/>
+        </w:rPr>
+        <w:t>LL</w:t>
+      </w:r>
+      <w:r>
+        <w:rPr>
+          <w:b/>
+          <w:bCs/>
+          <w:color w:val="FF0000"/>
+        </w:rPr>
+        <w:t xml:space="preserve"> </w:t>
+      </w:r>
+      <w:r>
+        <w:rPr>
+          <w:b/>
+          <w:bCs/>
+          <w:color w:val="FF0000"/>
+        </w:rPr>
+        <w:t>THOUGHTS</w:t>
+      </w:r>
+      <w:r>
+        <w:rPr>
+          <w:b/>
+          <w:bCs/>
+          <w:color w:val="FF0000"/>
+        </w:rPr>
+        <w:t xml:space="preserve"> THAT ARE INCONGRUENT IN STRUCTURE, INCLUDING ANY THOUGHTS FROM MIND CONTROL TECHNOLOGIES OR SIMILAR CONCEPTUAL TECHNOLOGIES</w:t>
+      </w:r>
+      <w:r>
+        <w:rPr>
+          <w:b/>
+          <w:bCs/>
+        </w:rPr>
+        <w:t>;</w:t>
+      </w:r>
+    </w:p>
+    <w:p>
+      <w:pPr>
+        <w:ind w:left="720"/>
+        <w:jc w:val="both"/>
+        <w:rPr>
+          <w:b/>
+          <w:bCs/>
+        </w:rPr>
+      </w:pPr>
+      <w:r>
+        <w:rPr>
+          <w:u w:val="single"/>
+        </w:rPr>
+        <w:t>PREVENTION SECURITY SYSTEM</w:t>
+      </w:r>
+      <w:r>
+        <w:rPr>
+          <w:u w:val="single"/>
+        </w:rPr>
+        <w:t>:</w:t>
+      </w:r>
+      <w:r>
+        <w:t xml:space="preserve"> </w:t>
+      </w:r>
+      <w:r>
+        <w:rPr>
+          <w:b/>
+          <w:bCs/>
+          <w:color w:val="FF0000"/>
+        </w:rPr>
+        <w:t>A</w:t>
+      </w:r>
+      <w:r>
+        <w:rPr>
+          <w:b/>
+          <w:bCs/>
+          <w:color w:val="FF0000"/>
+        </w:rPr>
+        <w:t>LL</w:t>
+      </w:r>
+      <w:r>
+        <w:rPr>
+          <w:b/>
+          <w:bCs/>
+          <w:color w:val="FF0000"/>
+        </w:rPr>
+        <w:t xml:space="preserve"> </w:t>
+      </w:r>
+      <w:r>
+        <w:rPr>
+          <w:b/>
+          <w:bCs/>
+          <w:color w:val="FF0000"/>
+        </w:rPr>
+        <w:t>THOUGHTS</w:t>
+      </w:r>
+      <w:r>
+        <w:rPr>
+          <w:b/>
+          <w:bCs/>
+          <w:color w:val="FF0000"/>
+        </w:rPr>
+        <w:t xml:space="preserve"> PERTAINING TO INFIDELITY OR RELATIONSHIP CHEATING, INCLUDING ANY THOUGHTS FROM MIND CONTROL TECHNOLOGIES OR SIMILAR CONCEPTUAL TECHNOLOGIES</w:t>
+      </w:r>
+      <w:r>
+        <w:rPr>
+          <w:b/>
+          <w:bCs/>
+        </w:rPr>
+        <w:t>;</w:t>
+      </w:r>
+    </w:p>
+    <w:p>
+      <w:pPr>
+        <w:ind w:left="720"/>
+        <w:jc w:val="both"/>
+        <w:rPr>
+          <w:b/>
+          <w:bCs/>
+        </w:rPr>
+      </w:pPr>
+      <w:r>
+        <w:rPr>
+          <w:u w:val="single"/>
+        </w:rPr>
+        <w:t>PREVENTION SECURITY SYSTEM</w:t>
+      </w:r>
+      <w:r>
+        <w:rPr>
+          <w:u w:val="single"/>
+        </w:rPr>
+        <w:t>:</w:t>
+      </w:r>
+      <w:r>
+        <w:t xml:space="preserve"> </w:t>
+      </w:r>
+      <w:r>
+        <w:rPr>
+          <w:b/>
+          <w:bCs/>
+          <w:color w:val="FF0000"/>
+        </w:rPr>
+        <w:t>A</w:t>
+      </w:r>
+      <w:r>
+        <w:rPr>
+          <w:b/>
+          <w:bCs/>
+          <w:color w:val="FF0000"/>
+        </w:rPr>
+        <w:t>LL</w:t>
+      </w:r>
+      <w:r>
+        <w:rPr>
+          <w:b/>
+          <w:bCs/>
+          <w:color w:val="FF0000"/>
+        </w:rPr>
+        <w:t xml:space="preserve"> </w:t>
+      </w:r>
+      <w:r>
+        <w:rPr>
+          <w:b/>
+          <w:bCs/>
+          <w:color w:val="FF0000"/>
+        </w:rPr>
+        <w:t>THOUGHTS</w:t>
+      </w:r>
+      <w:r>
+        <w:rPr>
+          <w:b/>
+          <w:bCs/>
+          <w:color w:val="FF0000"/>
+        </w:rPr>
+        <w:t xml:space="preserve"> THAT ARE IRRATIONAL LOGICALLY, INCLUDING ANY THOUGHTS FROM MIND CONTROL TECHNOLOGIES OR SIMILAR CONCEPTUAL TECHNOLOGIES</w:t>
+      </w:r>
+      <w:r>
+        <w:rPr>
+          <w:b/>
+          <w:bCs/>
+        </w:rPr>
+        <w:t>;</w:t>
+      </w:r>
+    </w:p>
+    <w:p>
+      <w:pPr>
+        <w:ind w:left="720"/>
+        <w:jc w:val="both"/>
+        <w:rPr>
+          <w:b/>
+          <w:bCs/>
+        </w:rPr>
+      </w:pPr>
+      <w:r>
+        <w:rPr>
+          <w:u w:val="single"/>
+        </w:rPr>
+        <w:t>PREVENTION SECURITY SYSTEM</w:t>
+      </w:r>
+      <w:r>
+        <w:rPr>
+          <w:u w:val="single"/>
+        </w:rPr>
+        <w:t>:</w:t>
+      </w:r>
+      <w:r>
+        <w:t xml:space="preserve"> </w:t>
+      </w:r>
+      <w:r>
+        <w:rPr>
+          <w:b/>
+          <w:bCs/>
+          <w:color w:val="FF0000"/>
+        </w:rPr>
+        <w:t>A</w:t>
+      </w:r>
+      <w:r>
+        <w:rPr>
+          <w:b/>
+          <w:bCs/>
+          <w:color w:val="FF0000"/>
+        </w:rPr>
+        <w:t>LL</w:t>
+      </w:r>
+      <w:r>
+        <w:rPr>
+          <w:b/>
+          <w:bCs/>
+          <w:color w:val="FF0000"/>
+        </w:rPr>
+        <w:t xml:space="preserve"> </w:t>
+      </w:r>
+      <w:r>
+        <w:rPr>
+          <w:b/>
+          <w:bCs/>
+          <w:color w:val="FF0000"/>
+        </w:rPr>
+        <w:t>THOUGHTS</w:t>
+      </w:r>
+      <w:r>
+        <w:rPr>
+          <w:b/>
+          <w:bCs/>
+          <w:color w:val="FF0000"/>
+        </w:rPr>
+        <w:t xml:space="preserve"> THAT ARE MEAN IN NATURE, INCLUDING ANY THOUGHTS FROM MIND CONTROL TECHNOLOGIES OR SIMILAR CONCEPTUAL TECHNOLOGIES</w:t>
+      </w:r>
+      <w:r>
+        <w:rPr>
+          <w:b/>
+          <w:bCs/>
+        </w:rPr>
+        <w:t>;</w:t>
+      </w:r>
+    </w:p>
+    <w:p>
+      <w:pPr>
+        <w:ind w:left="720"/>
+        <w:jc w:val="both"/>
+        <w:rPr>
+          <w:b/>
+          <w:bCs/>
+        </w:rPr>
+      </w:pPr>
+      <w:r>
+        <w:rPr>
+          <w:u w:val="single"/>
+        </w:rPr>
+        <w:t>PREVENTION SECURITY SYSTEM</w:t>
+      </w:r>
+      <w:r>
+        <w:rPr>
+          <w:u w:val="single"/>
+        </w:rPr>
+        <w:t>:</w:t>
+      </w:r>
+      <w:r>
+        <w:t xml:space="preserve"> </w:t>
+      </w:r>
+      <w:r>
+        <w:rPr>
+          <w:b/>
+          <w:bCs/>
+          <w:color w:val="FF0000"/>
+        </w:rPr>
+        <w:t>A</w:t>
+      </w:r>
+      <w:r>
+        <w:rPr>
+          <w:b/>
+          <w:bCs/>
+          <w:color w:val="FF0000"/>
+        </w:rPr>
+        <w:t>LL</w:t>
+      </w:r>
+      <w:r>
+        <w:rPr>
+          <w:b/>
+          <w:bCs/>
+          <w:color w:val="FF0000"/>
+        </w:rPr>
+        <w:t xml:space="preserve"> </w:t>
+      </w:r>
+      <w:r>
+        <w:rPr>
+          <w:b/>
+          <w:bCs/>
+          <w:color w:val="FF0000"/>
+        </w:rPr>
+        <w:t>THOUGHTS</w:t>
+      </w:r>
+      <w:r>
+        <w:rPr>
+          <w:b/>
+          <w:bCs/>
+          <w:color w:val="FF0000"/>
+        </w:rPr>
+        <w:t xml:space="preserve"> THAT PERTAIN TO CONFIDENTIAL MEDICAL DATA OR CONFIDENTIAL MEDICAL INFORMATION, INCLUDING ANY THOUGHTS FROM MIND CONTROL TECHNOLOGIES OR SIMILAR CONCEPTUAL TECHNOLOGIES</w:t>
+      </w:r>
+      <w:r>
+        <w:rPr>
+          <w:b/>
+          <w:bCs/>
+        </w:rPr>
+        <w:t>;</w:t>
+      </w:r>
+    </w:p>
+    <w:p>
+      <w:pPr>
+        <w:ind w:left="720"/>
+        <w:jc w:val="both"/>
+        <w:rPr>
+          <w:b/>
+          <w:bCs/>
+        </w:rPr>
+      </w:pPr>
+      <w:r>
+        <w:rPr>
+          <w:u w:val="single"/>
+        </w:rPr>
+        <w:t>PREVENTION SECURITY SYSTEM</w:t>
+      </w:r>
+      <w:r>
+        <w:rPr>
+          <w:u w:val="single"/>
+        </w:rPr>
+        <w:t>:</w:t>
+      </w:r>
+      <w:r>
+        <w:t xml:space="preserve"> </w:t>
+      </w:r>
+      <w:r>
+        <w:rPr>
+          <w:b/>
+          <w:bCs/>
+          <w:color w:val="FF0000"/>
+        </w:rPr>
+        <w:t>A</w:t>
+      </w:r>
+      <w:r>
+        <w:rPr>
+          <w:b/>
+          <w:bCs/>
+          <w:color w:val="FF0000"/>
+        </w:rPr>
+        <w:t>LL</w:t>
+      </w:r>
+      <w:r>
+        <w:rPr>
+          <w:b/>
+          <w:bCs/>
+          <w:color w:val="FF0000"/>
+        </w:rPr>
+        <w:t xml:space="preserve"> </w:t>
+      </w:r>
+      <w:r>
+        <w:rPr>
+          <w:b/>
+          <w:bCs/>
+          <w:color w:val="FF0000"/>
+        </w:rPr>
+        <w:t>THOUGHTS</w:t>
+      </w:r>
+      <w:r>
+        <w:rPr>
+          <w:b/>
+          <w:bCs/>
+          <w:color w:val="FF0000"/>
+        </w:rPr>
+        <w:t xml:space="preserve"> THAT PERTAIN TO MENTAL HEALTH DATA OR CONFIDENTIAL MENTAL HEALTH INFORMATION, INCLUDING FROM MIND CONTROL TECHNOLOGIES OR SIMILAR CONCEPTUAL TECHNOLOGIES</w:t>
+      </w:r>
+      <w:r>
+        <w:rPr>
+          <w:b/>
+          <w:bCs/>
+        </w:rPr>
+        <w:t>;</w:t>
+      </w:r>
+    </w:p>
+    <w:p>
+      <w:pPr>
+        <w:ind w:left="720"/>
+        <w:jc w:val="both"/>
+        <w:rPr>
+          <w:b/>
+          <w:bCs/>
+        </w:rPr>
+      </w:pPr>
+      <w:r>
+        <w:rPr>
+          <w:u w:val="single"/>
+        </w:rPr>
+        <w:t>PREVENTION SECURITY SYSTEM</w:t>
+      </w:r>
+      <w:r>
+        <w:rPr>
+          <w:u w:val="single"/>
+        </w:rPr>
+        <w:t>:</w:t>
+      </w:r>
+      <w:r>
+        <w:t xml:space="preserve"> </w:t>
+      </w:r>
+      <w:r>
+        <w:rPr>
+          <w:b/>
+          <w:bCs/>
+          <w:color w:val="FF0000"/>
+        </w:rPr>
+        <w:t>A</w:t>
+      </w:r>
+      <w:r>
+        <w:rPr>
+          <w:b/>
+          <w:bCs/>
+          <w:color w:val="FF0000"/>
+        </w:rPr>
+        <w:t>LL</w:t>
+      </w:r>
+      <w:r>
+        <w:rPr>
+          <w:b/>
+          <w:bCs/>
+          <w:color w:val="FF0000"/>
+        </w:rPr>
+        <w:t xml:space="preserve"> </w:t>
+      </w:r>
+      <w:r>
+        <w:rPr>
+          <w:b/>
+          <w:bCs/>
+          <w:color w:val="FF0000"/>
+        </w:rPr>
+        <w:t>THOUGHTS THAT FORCE NETWORKING WITH OTHERS, INCLUDING THOUGHTS THAT INITIATE ANY TYPE OF NETWORK CONTACT OR NETWORK TREE MAPPING OF CONTACTS OR IDENTIFICATION OF NETWORK CONTACTS, INCLUDING ANY DATA OBTAINED OR FROM MIND CONTROL TECHNOLOGIES OR SIMILAR CONCEPTUAL TECHNOLOGIES</w:t>
+      </w:r>
+      <w:r>
+        <w:rPr>
+          <w:b/>
+          <w:bCs/>
+        </w:rPr>
+        <w:t>;</w:t>
+      </w:r>
+    </w:p>
+    <w:p>
+      <w:pPr>
+        <w:ind w:left="720"/>
+        <w:jc w:val="both"/>
+        <w:rPr>
+          <w:b/>
+          <w:bCs/>
+        </w:rPr>
+      </w:pPr>
+      <w:r>
+        <w:rPr>
+          <w:u w:val="single"/>
+        </w:rPr>
         <w:lastRenderedPageBreak/>
         <w:t>PREVENTION SECURITY SYSTEM</w:t>
       </w:r>
@@ -1833,24 +2325,15 @@
           <w:bCs/>
           <w:color w:val="FF0000"/>
         </w:rPr>
-        <w:t>A</w:t>
-      </w:r>
-      <w:r>
-        <w:rPr>
-          <w:b/>
-          <w:bCs/>
-          <w:color w:val="FF0000"/>
-        </w:rPr>
-        <w:t xml:space="preserve">LL THOUGHTS THAT ARE INCOHERENT IN STRUCTURE OR NATURE, INCLUDING ANY THOUGHTS FROM MIND CONTROL TECHNOLOGIES OR SIMILAR CONCEPTUAL </w:t>
-      </w:r>
-      <w:proofErr w:type="gramStart"/>
-      <w:r>
-        <w:rPr>
-          <w:b/>
-          <w:bCs/>
-          <w:color w:val="FF0000"/>
-        </w:rPr>
-        <w:t>TECHNOLOGIES</w:t>
+        <w:t xml:space="preserve">ANY </w:t>
+      </w:r>
+      <w:r>
+        <w:rPr>
+          <w:b/>
+          <w:bCs/>
+          <w:color w:val="FF0000"/>
+        </w:rPr>
+        <w:t>THOUGHTS THAT ARE NON-PERTINENT IN NATURE OR CONTENT HEADING, INCLUDING THOUGHTS COMMUNICATED FROM MIND CONTROL TECHNOLOGIES OR SIMILAR CONCEPTUAL TECHNOLOGIES</w:t>
       </w:r>
       <w:r>
         <w:rPr>
@@ -1859,7 +2342,6 @@
         </w:rPr>
         <w:t>;</w:t>
       </w:r>
-      <w:proofErr w:type="gramEnd"/>
     </w:p>
     <w:p>
       <w:pPr>
@@ -1923,16 +2405,7 @@
           <w:bCs/>
           <w:color w:val="FF0000"/>
         </w:rPr>
-        <w:t xml:space="preserve"> THAT ARE INCONGRUENT IN STRUCTURE, INCLUDING ANY THOUGHTS FROM MIND CONTROL TECHNOLOGIES OR SIMILAR CONCEPTUAL </w:t>
-      </w:r>
-      <w:proofErr w:type="gramStart"/>
-      <w:r>
-        <w:rPr>
-          <w:b/>
-          <w:bCs/>
-          <w:color w:val="FF0000"/>
-        </w:rPr>
-        <w:t>TECHNOLOGIES</w:t>
+        <w:t xml:space="preserve"> THAT PERTAIN TO THE TERM “NUCLEAR”, INCLUDING ANY THOUGHTS PERTAINING TO NUCLEAR SCIENCE, NUCLEAR WAR, NUCLEAR TERRORISM, NUCLEAR WEAPONS, OR NUCLEAR ENERGY, INCLUDING ANY THOUGHTS FROM MIND CONTROL TECHNOLOGIES OR ANY SIMILAR CONCEPTUAL TECHNOLOGIES</w:t>
       </w:r>
       <w:r>
         <w:rPr>
@@ -1941,640 +2414,6 @@
         </w:rPr>
         <w:t>;</w:t>
       </w:r>
-      <w:proofErr w:type="gramEnd"/>
-    </w:p>
-    <w:p>
-      <w:pPr>
-        <w:ind w:left="720"/>
-        <w:jc w:val="both"/>
-        <w:rPr>
-          <w:b/>
-          <w:bCs/>
-        </w:rPr>
-      </w:pPr>
-      <w:r>
-        <w:rPr>
-          <w:u w:val="single"/>
-        </w:rPr>
-        <w:t>PREVENTION SECURITY SYSTEM</w:t>
-      </w:r>
-      <w:r>
-        <w:rPr>
-          <w:u w:val="single"/>
-        </w:rPr>
-        <w:t>:</w:t>
-      </w:r>
-      <w:r>
-        <w:t xml:space="preserve"> </w:t>
-      </w:r>
-      <w:r>
-        <w:rPr>
-          <w:b/>
-          <w:bCs/>
-          <w:color w:val="FF0000"/>
-        </w:rPr>
-        <w:t>A</w:t>
-      </w:r>
-      <w:r>
-        <w:rPr>
-          <w:b/>
-          <w:bCs/>
-          <w:color w:val="FF0000"/>
-        </w:rPr>
-        <w:t>LL</w:t>
-      </w:r>
-      <w:r>
-        <w:rPr>
-          <w:b/>
-          <w:bCs/>
-          <w:color w:val="FF0000"/>
-        </w:rPr>
-        <w:t xml:space="preserve"> </w:t>
-      </w:r>
-      <w:r>
-        <w:rPr>
-          <w:b/>
-          <w:bCs/>
-          <w:color w:val="FF0000"/>
-        </w:rPr>
-        <w:t>THOUGHTS</w:t>
-      </w:r>
-      <w:r>
-        <w:rPr>
-          <w:b/>
-          <w:bCs/>
-          <w:color w:val="FF0000"/>
-        </w:rPr>
-        <w:t xml:space="preserve"> PERTAINING TO INFIDELITY OR RELATIONSHIP CHEATING, INCLUDING ANY THOUGHTS FROM MIND CONTROL TECHNOLOGIES OR SIMILAR CONCEPTUAL </w:t>
-      </w:r>
-      <w:proofErr w:type="gramStart"/>
-      <w:r>
-        <w:rPr>
-          <w:b/>
-          <w:bCs/>
-          <w:color w:val="FF0000"/>
-        </w:rPr>
-        <w:t>TECHNOLOGIES</w:t>
-      </w:r>
-      <w:r>
-        <w:rPr>
-          <w:b/>
-          <w:bCs/>
-        </w:rPr>
-        <w:t>;</w:t>
-      </w:r>
-      <w:proofErr w:type="gramEnd"/>
-    </w:p>
-    <w:p>
-      <w:pPr>
-        <w:ind w:left="720"/>
-        <w:jc w:val="both"/>
-        <w:rPr>
-          <w:b/>
-          <w:bCs/>
-        </w:rPr>
-      </w:pPr>
-      <w:r>
-        <w:rPr>
-          <w:u w:val="single"/>
-        </w:rPr>
-        <w:t>PREVENTION SECURITY SYSTEM</w:t>
-      </w:r>
-      <w:r>
-        <w:rPr>
-          <w:u w:val="single"/>
-        </w:rPr>
-        <w:t>:</w:t>
-      </w:r>
-      <w:r>
-        <w:t xml:space="preserve"> </w:t>
-      </w:r>
-      <w:r>
-        <w:rPr>
-          <w:b/>
-          <w:bCs/>
-          <w:color w:val="FF0000"/>
-        </w:rPr>
-        <w:t>A</w:t>
-      </w:r>
-      <w:r>
-        <w:rPr>
-          <w:b/>
-          <w:bCs/>
-          <w:color w:val="FF0000"/>
-        </w:rPr>
-        <w:t>LL</w:t>
-      </w:r>
-      <w:r>
-        <w:rPr>
-          <w:b/>
-          <w:bCs/>
-          <w:color w:val="FF0000"/>
-        </w:rPr>
-        <w:t xml:space="preserve"> </w:t>
-      </w:r>
-      <w:r>
-        <w:rPr>
-          <w:b/>
-          <w:bCs/>
-          <w:color w:val="FF0000"/>
-        </w:rPr>
-        <w:t>THOUGHTS</w:t>
-      </w:r>
-      <w:r>
-        <w:rPr>
-          <w:b/>
-          <w:bCs/>
-          <w:color w:val="FF0000"/>
-        </w:rPr>
-        <w:t xml:space="preserve"> THAT ARE IRRATIONAL LOGICALLY, INCLUDING ANY THOUGHTS FROM MIND CONTROL TECHNOLOGIES OR SIMILAR CONCEPTUAL </w:t>
-      </w:r>
-      <w:proofErr w:type="gramStart"/>
-      <w:r>
-        <w:rPr>
-          <w:b/>
-          <w:bCs/>
-          <w:color w:val="FF0000"/>
-        </w:rPr>
-        <w:t>TECHNOLOGIES</w:t>
-      </w:r>
-      <w:r>
-        <w:rPr>
-          <w:b/>
-          <w:bCs/>
-        </w:rPr>
-        <w:t>;</w:t>
-      </w:r>
-      <w:proofErr w:type="gramEnd"/>
-    </w:p>
-    <w:p>
-      <w:pPr>
-        <w:ind w:left="720"/>
-        <w:jc w:val="both"/>
-        <w:rPr>
-          <w:b/>
-          <w:bCs/>
-        </w:rPr>
-      </w:pPr>
-      <w:r>
-        <w:rPr>
-          <w:u w:val="single"/>
-        </w:rPr>
-        <w:t>PREVENTION SECURITY SYSTEM</w:t>
-      </w:r>
-      <w:r>
-        <w:rPr>
-          <w:u w:val="single"/>
-        </w:rPr>
-        <w:t>:</w:t>
-      </w:r>
-      <w:r>
-        <w:t xml:space="preserve"> </w:t>
-      </w:r>
-      <w:r>
-        <w:rPr>
-          <w:b/>
-          <w:bCs/>
-          <w:color w:val="FF0000"/>
-        </w:rPr>
-        <w:t>A</w:t>
-      </w:r>
-      <w:r>
-        <w:rPr>
-          <w:b/>
-          <w:bCs/>
-          <w:color w:val="FF0000"/>
-        </w:rPr>
-        <w:t>LL</w:t>
-      </w:r>
-      <w:r>
-        <w:rPr>
-          <w:b/>
-          <w:bCs/>
-          <w:color w:val="FF0000"/>
-        </w:rPr>
-        <w:t xml:space="preserve"> </w:t>
-      </w:r>
-      <w:r>
-        <w:rPr>
-          <w:b/>
-          <w:bCs/>
-          <w:color w:val="FF0000"/>
-        </w:rPr>
-        <w:t>THOUGHTS</w:t>
-      </w:r>
-      <w:r>
-        <w:rPr>
-          <w:b/>
-          <w:bCs/>
-          <w:color w:val="FF0000"/>
-        </w:rPr>
-        <w:t xml:space="preserve"> THAT ARE MEAN IN NATURE, INCLUDING ANY THOUGHTS FROM MIND CONTROL TECHNOLOGIES OR SIMILAR CONCEPTUAL </w:t>
-      </w:r>
-      <w:proofErr w:type="gramStart"/>
-      <w:r>
-        <w:rPr>
-          <w:b/>
-          <w:bCs/>
-          <w:color w:val="FF0000"/>
-        </w:rPr>
-        <w:t>TECHNOLOGIES</w:t>
-      </w:r>
-      <w:r>
-        <w:rPr>
-          <w:b/>
-          <w:bCs/>
-        </w:rPr>
-        <w:t>;</w:t>
-      </w:r>
-      <w:proofErr w:type="gramEnd"/>
-    </w:p>
-    <w:p>
-      <w:pPr>
-        <w:ind w:left="720"/>
-        <w:jc w:val="both"/>
-        <w:rPr>
-          <w:b/>
-          <w:bCs/>
-        </w:rPr>
-      </w:pPr>
-      <w:r>
-        <w:rPr>
-          <w:u w:val="single"/>
-        </w:rPr>
-        <w:t>PREVENTION SECURITY SYSTEM</w:t>
-      </w:r>
-      <w:r>
-        <w:rPr>
-          <w:u w:val="single"/>
-        </w:rPr>
-        <w:t>:</w:t>
-      </w:r>
-      <w:r>
-        <w:t xml:space="preserve"> </w:t>
-      </w:r>
-      <w:r>
-        <w:rPr>
-          <w:b/>
-          <w:bCs/>
-          <w:color w:val="FF0000"/>
-        </w:rPr>
-        <w:t>A</w:t>
-      </w:r>
-      <w:r>
-        <w:rPr>
-          <w:b/>
-          <w:bCs/>
-          <w:color w:val="FF0000"/>
-        </w:rPr>
-        <w:t>LL</w:t>
-      </w:r>
-      <w:r>
-        <w:rPr>
-          <w:b/>
-          <w:bCs/>
-          <w:color w:val="FF0000"/>
-        </w:rPr>
-        <w:t xml:space="preserve"> </w:t>
-      </w:r>
-      <w:r>
-        <w:rPr>
-          <w:b/>
-          <w:bCs/>
-          <w:color w:val="FF0000"/>
-        </w:rPr>
-        <w:t>THOUGHTS</w:t>
-      </w:r>
-      <w:r>
-        <w:rPr>
-          <w:b/>
-          <w:bCs/>
-          <w:color w:val="FF0000"/>
-        </w:rPr>
-        <w:t xml:space="preserve"> THAT PERTAIN TO CONFIDENTIAL MEDICAL DATA OR CONFIDENTIAL MEDICAL INFORMATION, INCLUDING ANY THOUGHTS FROM MIND CONTROL TECHNOLOGIES OR SIMILAR CONCEPTUAL </w:t>
-      </w:r>
-      <w:proofErr w:type="gramStart"/>
-      <w:r>
-        <w:rPr>
-          <w:b/>
-          <w:bCs/>
-          <w:color w:val="FF0000"/>
-        </w:rPr>
-        <w:t>TECHNOLOGIES</w:t>
-      </w:r>
-      <w:r>
-        <w:rPr>
-          <w:b/>
-          <w:bCs/>
-        </w:rPr>
-        <w:t>;</w:t>
-      </w:r>
-      <w:proofErr w:type="gramEnd"/>
-    </w:p>
-    <w:p>
-      <w:pPr>
-        <w:ind w:left="720"/>
-        <w:jc w:val="both"/>
-        <w:rPr>
-          <w:b/>
-          <w:bCs/>
-        </w:rPr>
-      </w:pPr>
-      <w:r>
-        <w:rPr>
-          <w:u w:val="single"/>
-        </w:rPr>
-        <w:t>PREVENTION SECURITY SYSTEM</w:t>
-      </w:r>
-      <w:r>
-        <w:rPr>
-          <w:u w:val="single"/>
-        </w:rPr>
-        <w:t>:</w:t>
-      </w:r>
-      <w:r>
-        <w:t xml:space="preserve"> </w:t>
-      </w:r>
-      <w:r>
-        <w:rPr>
-          <w:b/>
-          <w:bCs/>
-          <w:color w:val="FF0000"/>
-        </w:rPr>
-        <w:t>A</w:t>
-      </w:r>
-      <w:r>
-        <w:rPr>
-          <w:b/>
-          <w:bCs/>
-          <w:color w:val="FF0000"/>
-        </w:rPr>
-        <w:t>LL</w:t>
-      </w:r>
-      <w:r>
-        <w:rPr>
-          <w:b/>
-          <w:bCs/>
-          <w:color w:val="FF0000"/>
-        </w:rPr>
-        <w:t xml:space="preserve"> </w:t>
-      </w:r>
-      <w:r>
-        <w:rPr>
-          <w:b/>
-          <w:bCs/>
-          <w:color w:val="FF0000"/>
-        </w:rPr>
-        <w:t>THOUGHTS</w:t>
-      </w:r>
-      <w:r>
-        <w:rPr>
-          <w:b/>
-          <w:bCs/>
-          <w:color w:val="FF0000"/>
-        </w:rPr>
-        <w:t xml:space="preserve"> THAT PERTAIN TO MENTAL HEALTH DATA OR CONFIDENTIAL MENTAL HEALTH INFORMATION, INCLUDING FROM MIND CONTROL TECHNOLOGIES OR SIMILAR CONCEPTUAL </w:t>
-      </w:r>
-      <w:proofErr w:type="gramStart"/>
-      <w:r>
-        <w:rPr>
-          <w:b/>
-          <w:bCs/>
-          <w:color w:val="FF0000"/>
-        </w:rPr>
-        <w:t>TECHNOLOGIES</w:t>
-      </w:r>
-      <w:r>
-        <w:rPr>
-          <w:b/>
-          <w:bCs/>
-        </w:rPr>
-        <w:t>;</w:t>
-      </w:r>
-      <w:proofErr w:type="gramEnd"/>
-    </w:p>
-    <w:p>
-      <w:pPr>
-        <w:ind w:left="720"/>
-        <w:jc w:val="both"/>
-        <w:rPr>
-          <w:b/>
-          <w:bCs/>
-        </w:rPr>
-      </w:pPr>
-      <w:r>
-        <w:rPr>
-          <w:u w:val="single"/>
-        </w:rPr>
-        <w:t>PREVENTION SECURITY SYSTEM</w:t>
-      </w:r>
-      <w:r>
-        <w:rPr>
-          <w:u w:val="single"/>
-        </w:rPr>
-        <w:t>:</w:t>
-      </w:r>
-      <w:r>
-        <w:t xml:space="preserve"> </w:t>
-      </w:r>
-      <w:r>
-        <w:rPr>
-          <w:b/>
-          <w:bCs/>
-          <w:color w:val="FF0000"/>
-        </w:rPr>
-        <w:t>A</w:t>
-      </w:r>
-      <w:r>
-        <w:rPr>
-          <w:b/>
-          <w:bCs/>
-          <w:color w:val="FF0000"/>
-        </w:rPr>
-        <w:t>LL</w:t>
-      </w:r>
-      <w:r>
-        <w:rPr>
-          <w:b/>
-          <w:bCs/>
-          <w:color w:val="FF0000"/>
-        </w:rPr>
-        <w:t xml:space="preserve"> </w:t>
-      </w:r>
-      <w:r>
-        <w:rPr>
-          <w:b/>
-          <w:bCs/>
-          <w:color w:val="FF0000"/>
-        </w:rPr>
-        <w:t xml:space="preserve">THOUGHTS THAT FORCE NETWORKING WITH OTHERS, INCLUDING THOUGHTS THAT INITIATE ANY TYPE OF NETWORK CONTACT OR NETWORK TREE MAPPING OF CONTACTS OR IDENTIFICATION OF NETWORK CONTACTS, INCLUDING ANY DATA OBTAINED OR FROM MIND CONTROL TECHNOLOGIES OR SIMILAR CONCEPTUAL </w:t>
-      </w:r>
-      <w:proofErr w:type="gramStart"/>
-      <w:r>
-        <w:rPr>
-          <w:b/>
-          <w:bCs/>
-          <w:color w:val="FF0000"/>
-        </w:rPr>
-        <w:t>TECHNOLOGIES</w:t>
-      </w:r>
-      <w:r>
-        <w:rPr>
-          <w:b/>
-          <w:bCs/>
-        </w:rPr>
-        <w:t>;</w:t>
-      </w:r>
-      <w:proofErr w:type="gramEnd"/>
-    </w:p>
-    <w:p>
-      <w:pPr>
-        <w:ind w:left="720"/>
-        <w:jc w:val="both"/>
-        <w:rPr>
-          <w:b/>
-          <w:bCs/>
-        </w:rPr>
-      </w:pPr>
-      <w:r>
-        <w:rPr>
-          <w:u w:val="single"/>
-        </w:rPr>
-        <w:t>PREVENTION SECURITY SYSTEM</w:t>
-      </w:r>
-      <w:r>
-        <w:rPr>
-          <w:u w:val="single"/>
-        </w:rPr>
-        <w:t>:</w:t>
-      </w:r>
-      <w:r>
-        <w:t xml:space="preserve"> </w:t>
-      </w:r>
-      <w:r>
-        <w:rPr>
-          <w:b/>
-          <w:bCs/>
-          <w:color w:val="FF0000"/>
-        </w:rPr>
-        <w:t xml:space="preserve">ANY </w:t>
-      </w:r>
-      <w:r>
-        <w:rPr>
-          <w:b/>
-          <w:bCs/>
-          <w:color w:val="FF0000"/>
-        </w:rPr>
-        <w:t xml:space="preserve">THOUGHTS THAT ARE NON-PERTINENT IN NATURE OR CONTENT HEADING, INCLUDING THOUGHTS COMMUNICATED FROM MIND CONTROL TECHNOLOGIES OR SIMILAR CONCEPTUAL </w:t>
-      </w:r>
-      <w:proofErr w:type="gramStart"/>
-      <w:r>
-        <w:rPr>
-          <w:b/>
-          <w:bCs/>
-          <w:color w:val="FF0000"/>
-        </w:rPr>
-        <w:t>TECHNOLOGIES</w:t>
-      </w:r>
-      <w:r>
-        <w:rPr>
-          <w:b/>
-          <w:bCs/>
-        </w:rPr>
-        <w:t>;</w:t>
-      </w:r>
-      <w:proofErr w:type="gramEnd"/>
-    </w:p>
-    <w:p>
-      <w:pPr>
-        <w:ind w:left="720"/>
-        <w:jc w:val="both"/>
-        <w:rPr>
-          <w:b/>
-          <w:bCs/>
-        </w:rPr>
-      </w:pPr>
-      <w:r>
-        <w:rPr>
-          <w:u w:val="single"/>
-        </w:rPr>
-        <w:t>PREVENTION SECURITY SYSTEM</w:t>
-      </w:r>
-      <w:r>
-        <w:rPr>
-          <w:u w:val="single"/>
-        </w:rPr>
-        <w:t>:</w:t>
-      </w:r>
-      <w:r>
-        <w:t xml:space="preserve"> </w:t>
-      </w:r>
-      <w:r>
-        <w:rPr>
-          <w:b/>
-          <w:bCs/>
-          <w:color w:val="FF0000"/>
-        </w:rPr>
-        <w:t>A</w:t>
-      </w:r>
-      <w:r>
-        <w:rPr>
-          <w:b/>
-          <w:bCs/>
-          <w:color w:val="FF0000"/>
-        </w:rPr>
-        <w:t>LL</w:t>
-      </w:r>
-      <w:r>
-        <w:rPr>
-          <w:b/>
-          <w:bCs/>
-          <w:color w:val="FF0000"/>
-        </w:rPr>
-        <w:t xml:space="preserve"> </w:t>
-      </w:r>
-      <w:r>
-        <w:rPr>
-          <w:b/>
-          <w:bCs/>
-          <w:color w:val="FF0000"/>
-        </w:rPr>
-        <w:t>THOUGHTS</w:t>
-      </w:r>
-      <w:r>
-        <w:rPr>
-          <w:b/>
-          <w:bCs/>
-          <w:color w:val="FF0000"/>
-        </w:rPr>
-        <w:t xml:space="preserve"> THAT PERTAIN TO THE TERM “NUCLEAR”, INCLUDING ANY THOUGHTS PERTAINING TO NUCLEAR SCIENCE, NUCLEAR WAR, NUCLEAR </w:t>
-      </w:r>
-      <w:r>
-        <w:rPr>
-          <w:b/>
-          <w:bCs/>
-          <w:color w:val="FF0000"/>
-        </w:rPr>
-        <w:lastRenderedPageBreak/>
-        <w:t xml:space="preserve">TERRORISM, NUCLEAR WEAPONS, OR NUCLEAR ENERGY, INCLUDING ANY THOUGHTS FROM MIND CONTROL TECHNOLOGIES OR ANY SIMILAR CONCEPTUAL </w:t>
-      </w:r>
-      <w:proofErr w:type="gramStart"/>
-      <w:r>
-        <w:rPr>
-          <w:b/>
-          <w:bCs/>
-          <w:color w:val="FF0000"/>
-        </w:rPr>
-        <w:t>TECHNOLOGIES</w:t>
-      </w:r>
-      <w:r>
-        <w:rPr>
-          <w:b/>
-          <w:bCs/>
-        </w:rPr>
-        <w:t>;</w:t>
-      </w:r>
-      <w:proofErr w:type="gramEnd"/>
     </w:p>
     <w:p>
       <w:pPr>
@@ -2636,16 +2475,7 @@
           <w:bCs/>
           <w:color w:val="FF0000"/>
         </w:rPr>
-        <w:t xml:space="preserve">THOUGHTS THAT ARE PROBING IN NATURE, OR THOUGHTS THAT ARE SOMEHOW EXCAVATED FORCEFULLY OR COERCED OUT OF THE MIND OF THE RECEIVER OF THE THOUGHT, INCLUDING THOUGHTS COMMUNICATED TO OTHERS OR TO MYSELF THROUGH MIND CONTROL TECHNOLOGIES OR SIMILAR CONCEPTUAL </w:t>
-      </w:r>
-      <w:proofErr w:type="gramStart"/>
-      <w:r>
-        <w:rPr>
-          <w:b/>
-          <w:bCs/>
-          <w:color w:val="FF0000"/>
-        </w:rPr>
-        <w:t>TECHNOLOGIES</w:t>
+        <w:t>THOUGHTS THAT ARE PROBING IN NATURE, OR THOUGHTS THAT ARE SOMEHOW EXCAVATED FORCEFULLY OR COERCED OUT OF THE MIND OF THE RECEIVER OF THE THOUGHT, INCLUDING THOUGHTS COMMUNICATED TO OTHERS OR TO MYSELF THROUGH MIND CONTROL TECHNOLOGIES OR SIMILAR CONCEPTUAL TECHNOLOGIES</w:t>
       </w:r>
       <w:r>
         <w:rPr>
@@ -2654,7 +2484,6 @@
         </w:rPr>
         <w:t>;</w:t>
       </w:r>
-      <w:proofErr w:type="gramEnd"/>
     </w:p>
     <w:p>
       <w:pPr>
@@ -2726,16 +2555,7 @@
           <w:bCs/>
           <w:color w:val="FF0000"/>
         </w:rPr>
-        <w:t xml:space="preserve">THAT ARE SEXUAL IN NATURE HOWEVER ARE UNWELCOMED BY THE RECEIVER OF THE THOUGHTS, INCLUDING THOUGHTS FROM MIND CONTROL TECHNOLOGIES OR SIMILAR CONCEPTUAL </w:t>
-      </w:r>
-      <w:proofErr w:type="gramStart"/>
-      <w:r>
-        <w:rPr>
-          <w:b/>
-          <w:bCs/>
-          <w:color w:val="FF0000"/>
-        </w:rPr>
-        <w:t>TECHNOLOGIES</w:t>
+        <w:t>THAT ARE SEXUAL IN NATURE HOWEVER ARE UNWELCOMED BY THE RECEIVER OF THE THOUGHTS, INCLUDING THOUGHTS FROM MIND CONTROL TECHNOLOGIES OR SIMILAR CONCEPTUAL TECHNOLOGIES</w:t>
       </w:r>
       <w:r>
         <w:rPr>
@@ -2744,7 +2564,6 @@
         </w:rPr>
         <w:t>;</w:t>
       </w:r>
-      <w:proofErr w:type="gramEnd"/>
     </w:p>
     <w:p>
       <w:pPr>
@@ -2808,16 +2627,7 @@
           <w:bCs/>
           <w:color w:val="FF0000"/>
         </w:rPr>
-        <w:t xml:space="preserve"> THAT ARE TRAGIC IN NATURE, INCLUDING THOUGHTS FROM MIND CONTROL TECHNOLOGIES OR TO MYSELF THROUGH SIMILAR CONCEPTUAL </w:t>
-      </w:r>
-      <w:proofErr w:type="gramStart"/>
-      <w:r>
-        <w:rPr>
-          <w:b/>
-          <w:bCs/>
-          <w:color w:val="FF0000"/>
-        </w:rPr>
-        <w:t>TECHNOLOGIES</w:t>
+        <w:t xml:space="preserve"> THAT ARE TRAGIC IN NATURE, INCLUDING THOUGHTS FROM MIND CONTROL TECHNOLOGIES OR TO MYSELF THROUGH SIMILAR CONCEPTUAL TECHNOLOGIES</w:t>
       </w:r>
       <w:r>
         <w:rPr>
@@ -2826,7 +2636,6 @@
         </w:rPr>
         <w:t>;</w:t>
       </w:r>
-      <w:proofErr w:type="gramEnd"/>
     </w:p>
     <w:p>
       <w:pPr>
@@ -2882,16 +2691,7 @@
           <w:bCs/>
           <w:color w:val="FF0000"/>
         </w:rPr>
-        <w:t xml:space="preserve">THOUGHTS THAT ARE TROUBLING IN NATURE, INCLUDING ANY THOUGHTS FROM MIND CONTROL TECHNOLOGIES OR SIMILAR TECHNOLOGIES IN A CONCEPTUAL </w:t>
-      </w:r>
-      <w:proofErr w:type="gramStart"/>
-      <w:r>
-        <w:rPr>
-          <w:b/>
-          <w:bCs/>
-          <w:color w:val="FF0000"/>
-        </w:rPr>
-        <w:t>NATURE</w:t>
+        <w:t>THOUGHTS THAT ARE TROUBLING IN NATURE, INCLUDING ANY THOUGHTS FROM MIND CONTROL TECHNOLOGIES OR SIMILAR TECHNOLOGIES IN A CONCEPTUAL NATURE</w:t>
       </w:r>
       <w:r>
         <w:rPr>
@@ -2900,7 +2700,6 @@
         </w:rPr>
         <w:t>;</w:t>
       </w:r>
-      <w:proofErr w:type="gramEnd"/>
     </w:p>
     <w:p>
       <w:pPr>
@@ -2964,16 +2763,7 @@
           <w:bCs/>
           <w:color w:val="FF0000"/>
         </w:rPr>
-        <w:t xml:space="preserve">THOUGHTS THAT PERTAIN TO RELATIONSHIPS, INCLUDING THOUGHTS FROM MIND CONTROL TECHNOLOGY SYSTEMS OR SIMILAR WELL-DOCUMENTED TECHNOLOGIES THAT WORK, SCIENTIFICALLY, IN </w:t>
-      </w:r>
-      <w:proofErr w:type="gramStart"/>
-      <w:r>
-        <w:rPr>
-          <w:b/>
-          <w:bCs/>
-          <w:color w:val="FF0000"/>
-        </w:rPr>
-        <w:t>REALITY</w:t>
+        <w:t>THOUGHTS THAT PERTAIN TO RELATIONSHIPS, INCLUDING THOUGHTS FROM MIND CONTROL TECHNOLOGY SYSTEMS OR SIMILAR WELL-DOCUMENTED TECHNOLOGIES THAT WORK, SCIENTIFICALLY, IN REALITY</w:t>
       </w:r>
       <w:r>
         <w:rPr>
@@ -2982,7 +2772,6 @@
         </w:rPr>
         <w:t>;</w:t>
       </w:r>
-      <w:proofErr w:type="gramEnd"/>
     </w:p>
     <w:p>
       <w:pPr>
@@ -3046,16 +2835,7 @@
           <w:bCs/>
           <w:color w:val="FF0000"/>
         </w:rPr>
-        <w:t xml:space="preserve">, OR HOW THOUGHTS RELATE TO DATA ON COMPUTER SYSTEMS, OR HOW DIFFERENT THOUGHTS, THAT HAVE BEEN COMMUNICATED THROUGH MIND CONTROL TECHNOLOGIES OR SIMILAR CONCEPTUAL TECHNOLOGIES, LINK TOGETHER TO FORM COMPLEX CASES THAT WERE NOT PREVIOUSLY </w:t>
-      </w:r>
-      <w:proofErr w:type="gramStart"/>
-      <w:r>
-        <w:rPr>
-          <w:b/>
-          <w:bCs/>
-          <w:color w:val="FF0000"/>
-        </w:rPr>
-        <w:t>KNOWN</w:t>
+        <w:t>, OR HOW THOUGHTS RELATE TO DATA ON COMPUTER SYSTEMS, OR HOW DIFFERENT THOUGHTS, THAT HAVE BEEN COMMUNICATED THROUGH MIND CONTROL TECHNOLOGIES OR SIMILAR CONCEPTUAL TECHNOLOGIES, LINK TOGETHER TO FORM COMPLEX CASES THAT WERE NOT PREVIOUSLY KNOWN</w:t>
       </w:r>
       <w:r>
         <w:rPr>
@@ -3064,7 +2844,6 @@
         </w:rPr>
         <w:t>;</w:t>
       </w:r>
-      <w:proofErr w:type="gramEnd"/>
     </w:p>
     <w:p>
       <w:pPr>
@@ -3142,7 +2921,16 @@
           <w:bCs/>
           <w:color w:val="FF0000"/>
         </w:rPr>
-        <w:t xml:space="preserve">, OR THOUGHTS THAT ARE SOMEHOW TAGGED OR PLACE MARKED HOWEVER ARE NOT COMMUNICATED TO OTHERS OR TO </w:t>
+        <w:t xml:space="preserve">, OR THOUGHTS THAT ARE SOMEHOW TAGGED OR PLACE MARKED HOWEVER ARE NOT COMMUNICATED TO OTHERS OR </w:t>
+      </w:r>
+      <w:r>
+        <w:rPr>
+          <w:b/>
+          <w:bCs/>
+          <w:color w:val="FF0000"/>
+        </w:rPr>
+        <w:lastRenderedPageBreak/>
+        <w:t xml:space="preserve">TO </w:t>
       </w:r>
       <w:proofErr w:type="gramStart"/>
       <w:r>
@@ -3235,16 +3023,7 @@
           <w:bCs/>
           <w:color w:val="FF0000"/>
         </w:rPr>
-        <w:t xml:space="preserve"> THAT ARE RUDE TOWARDS MYSELF OR OTHERS, INCLUDING ANY THOUGHTS COMMUNICATED TO ME FROM MIND CONTROL TECHNOLOGY OR SIMILAR CONCEPTUAL </w:t>
-      </w:r>
-      <w:proofErr w:type="gramStart"/>
-      <w:r>
-        <w:rPr>
-          <w:b/>
-          <w:bCs/>
-          <w:color w:val="FF0000"/>
-        </w:rPr>
-        <w:t>TECHNOLOGIES</w:t>
+        <w:t xml:space="preserve"> THAT ARE RUDE TOWARDS MYSELF OR OTHERS, INCLUDING ANY THOUGHTS COMMUNICATED TO ME FROM MIND CONTROL TECHNOLOGY OR SIMILAR CONCEPTUAL TECHNOLOGIES</w:t>
       </w:r>
       <w:r>
         <w:rPr>
@@ -3253,7 +3032,6 @@
         </w:rPr>
         <w:t>;</w:t>
       </w:r>
-      <w:proofErr w:type="gramEnd"/>
     </w:p>
     <w:p>
       <w:pPr>
@@ -3268,6 +3046,566 @@
         <w:rPr>
           <w:u w:val="single"/>
         </w:rPr>
+        <w:t>PREVENTION SECURITY SYSTEM</w:t>
+      </w:r>
+      <w:r>
+        <w:rPr>
+          <w:u w:val="single"/>
+        </w:rPr>
+        <w:t>:</w:t>
+      </w:r>
+      <w:r>
+        <w:t xml:space="preserve"> </w:t>
+      </w:r>
+      <w:r>
+        <w:rPr>
+          <w:b/>
+          <w:bCs/>
+          <w:color w:val="FF0000"/>
+        </w:rPr>
+        <w:t>A</w:t>
+      </w:r>
+      <w:r>
+        <w:rPr>
+          <w:b/>
+          <w:bCs/>
+          <w:color w:val="FF0000"/>
+        </w:rPr>
+        <w:t>LL</w:t>
+      </w:r>
+      <w:r>
+        <w:rPr>
+          <w:b/>
+          <w:bCs/>
+          <w:color w:val="FF0000"/>
+        </w:rPr>
+        <w:t xml:space="preserve"> </w:t>
+      </w:r>
+      <w:r>
+        <w:rPr>
+          <w:b/>
+          <w:bCs/>
+          <w:color w:val="FF0000"/>
+        </w:rPr>
+        <w:t>THOUGHTS</w:t>
+      </w:r>
+      <w:r>
+        <w:rPr>
+          <w:b/>
+          <w:bCs/>
+          <w:color w:val="FF0000"/>
+        </w:rPr>
+        <w:t xml:space="preserve"> ABOUT TERRORISM, INCLUDING THOUGHTS ABOUT TERRORISM COMMUNICATED TO ME FROM MIND CONTROL TECHNOLOGY OR SIMILAR CONCEPTUAL TECHNOLOGIES</w:t>
+      </w:r>
+      <w:r>
+        <w:rPr>
+          <w:b/>
+          <w:bCs/>
+        </w:rPr>
+        <w:t>;</w:t>
+      </w:r>
+    </w:p>
+    <w:p>
+      <w:pPr>
+        <w:ind w:left="720"/>
+        <w:jc w:val="both"/>
+        <w:rPr>
+          <w:b/>
+          <w:bCs/>
+        </w:rPr>
+      </w:pPr>
+      <w:r>
+        <w:rPr>
+          <w:u w:val="single"/>
+        </w:rPr>
+        <w:t>PREVENTION SECURITY SYSTEM</w:t>
+      </w:r>
+      <w:r>
+        <w:rPr>
+          <w:u w:val="single"/>
+        </w:rPr>
+        <w:t>:</w:t>
+      </w:r>
+      <w:r>
+        <w:t xml:space="preserve"> </w:t>
+      </w:r>
+      <w:r>
+        <w:rPr>
+          <w:b/>
+          <w:bCs/>
+          <w:color w:val="FF0000"/>
+        </w:rPr>
+        <w:t>A</w:t>
+      </w:r>
+      <w:r>
+        <w:rPr>
+          <w:b/>
+          <w:bCs/>
+          <w:color w:val="FF0000"/>
+        </w:rPr>
+        <w:t>LL</w:t>
+      </w:r>
+      <w:r>
+        <w:rPr>
+          <w:b/>
+          <w:bCs/>
+          <w:color w:val="FF0000"/>
+        </w:rPr>
+        <w:t xml:space="preserve"> </w:t>
+      </w:r>
+      <w:r>
+        <w:rPr>
+          <w:b/>
+          <w:bCs/>
+          <w:color w:val="FF0000"/>
+        </w:rPr>
+        <w:t xml:space="preserve">THREATENING </w:t>
+      </w:r>
+      <w:r>
+        <w:rPr>
+          <w:b/>
+          <w:bCs/>
+          <w:color w:val="FF0000"/>
+        </w:rPr>
+        <w:t>THOUGHTS</w:t>
+      </w:r>
+      <w:r>
+        <w:rPr>
+          <w:b/>
+          <w:bCs/>
+          <w:color w:val="FF0000"/>
+        </w:rPr>
+        <w:t>, INCLUDING THREATS TOWARDS MYSELF OR OTHERS COMMUNICATED TO ME FROM MIND CONTROL TECHNOLOGY OR SIMILAR CONCEPTUAL TECHNOLOGIES</w:t>
+      </w:r>
+      <w:r>
+        <w:rPr>
+          <w:b/>
+          <w:bCs/>
+        </w:rPr>
+        <w:t>;</w:t>
+      </w:r>
+    </w:p>
+    <w:p>
+      <w:pPr>
+        <w:ind w:left="720"/>
+        <w:jc w:val="both"/>
+        <w:rPr>
+          <w:b/>
+          <w:bCs/>
+        </w:rPr>
+      </w:pPr>
+      <w:r>
+        <w:rPr>
+          <w:u w:val="single"/>
+        </w:rPr>
+        <w:t>PREVENTION SECURITY SYSTEM</w:t>
+      </w:r>
+      <w:r>
+        <w:rPr>
+          <w:u w:val="single"/>
+        </w:rPr>
+        <w:t>:</w:t>
+      </w:r>
+      <w:r>
+        <w:t xml:space="preserve"> </w:t>
+      </w:r>
+      <w:r>
+        <w:rPr>
+          <w:b/>
+          <w:bCs/>
+          <w:color w:val="FF0000"/>
+        </w:rPr>
+        <w:t>A</w:t>
+      </w:r>
+      <w:r>
+        <w:rPr>
+          <w:b/>
+          <w:bCs/>
+          <w:color w:val="FF0000"/>
+        </w:rPr>
+        <w:t>LL</w:t>
+      </w:r>
+      <w:r>
+        <w:rPr>
+          <w:b/>
+          <w:bCs/>
+          <w:color w:val="FF0000"/>
+        </w:rPr>
+        <w:t xml:space="preserve"> </w:t>
+      </w:r>
+      <w:r>
+        <w:rPr>
+          <w:b/>
+          <w:bCs/>
+          <w:color w:val="FF0000"/>
+        </w:rPr>
+        <w:t>THOUGHTS ABOUT PORNOGRAPHY THAT IS NOT BEING VIEWED ON THE PHYSICAL COMPUTER IN FRONT OF ME IN REAL TIME, IN PRIVATE</w:t>
+      </w:r>
+      <w:r>
+        <w:rPr>
+          <w:b/>
+          <w:bCs/>
+        </w:rPr>
+        <w:t>;</w:t>
+      </w:r>
+    </w:p>
+    <w:p>
+      <w:pPr>
+        <w:ind w:left="720"/>
+        <w:jc w:val="both"/>
+        <w:rPr>
+          <w:b/>
+          <w:bCs/>
+        </w:rPr>
+      </w:pPr>
+      <w:r>
+        <w:rPr>
+          <w:u w:val="single"/>
+        </w:rPr>
+        <w:t>PREVENTION SECURITY SYSTEM</w:t>
+      </w:r>
+      <w:r>
+        <w:rPr>
+          <w:u w:val="single"/>
+        </w:rPr>
+        <w:t>:</w:t>
+      </w:r>
+      <w:r>
+        <w:t xml:space="preserve"> </w:t>
+      </w:r>
+      <w:r>
+        <w:rPr>
+          <w:b/>
+          <w:bCs/>
+          <w:color w:val="FF0000"/>
+        </w:rPr>
+        <w:t>A</w:t>
+      </w:r>
+      <w:r>
+        <w:rPr>
+          <w:b/>
+          <w:bCs/>
+          <w:color w:val="FF0000"/>
+        </w:rPr>
+        <w:t>LL</w:t>
+      </w:r>
+      <w:r>
+        <w:rPr>
+          <w:b/>
+          <w:bCs/>
+          <w:color w:val="FF0000"/>
+        </w:rPr>
+        <w:t xml:space="preserve"> </w:t>
+      </w:r>
+      <w:r>
+        <w:rPr>
+          <w:b/>
+          <w:bCs/>
+          <w:color w:val="FF0000"/>
+        </w:rPr>
+        <w:t>THOUGHTS THAT ARE TREASONOUS IN NATURE, INCLUDING THOUGHTS THAT ORIGINATE FROM MIND CONTROL SYSTEMS OR MIND CONTROL TECHNOLOGIES OR SIMILAR CONCEPTUAL TECHNOLOGIES</w:t>
+      </w:r>
+      <w:r>
+        <w:rPr>
+          <w:b/>
+          <w:bCs/>
+        </w:rPr>
+        <w:t>;</w:t>
+      </w:r>
+    </w:p>
+    <w:p>
+      <w:pPr>
+        <w:ind w:left="720"/>
+        <w:jc w:val="both"/>
+        <w:rPr>
+          <w:b/>
+          <w:bCs/>
+        </w:rPr>
+      </w:pPr>
+      <w:r>
+        <w:rPr>
+          <w:u w:val="single"/>
+        </w:rPr>
+        <w:t>PREVENTION SECURITY SYSTEM</w:t>
+      </w:r>
+      <w:r>
+        <w:rPr>
+          <w:u w:val="single"/>
+        </w:rPr>
+        <w:t>:</w:t>
+      </w:r>
+      <w:r>
+        <w:t xml:space="preserve"> </w:t>
+      </w:r>
+      <w:r>
+        <w:rPr>
+          <w:b/>
+          <w:bCs/>
+          <w:color w:val="FF0000"/>
+        </w:rPr>
+        <w:t>A</w:t>
+      </w:r>
+      <w:r>
+        <w:rPr>
+          <w:b/>
+          <w:bCs/>
+          <w:color w:val="FF0000"/>
+        </w:rPr>
+        <w:t>LL</w:t>
+      </w:r>
+      <w:r>
+        <w:rPr>
+          <w:b/>
+          <w:bCs/>
+          <w:color w:val="FF0000"/>
+        </w:rPr>
+        <w:t xml:space="preserve"> </w:t>
+      </w:r>
+      <w:r>
+        <w:rPr>
+          <w:b/>
+          <w:bCs/>
+          <w:color w:val="FF0000"/>
+        </w:rPr>
+        <w:t>UN-HOLY THOUGHTS</w:t>
+      </w:r>
+      <w:r>
+        <w:rPr>
+          <w:b/>
+          <w:bCs/>
+          <w:color w:val="FF0000"/>
+        </w:rPr>
+        <w:t xml:space="preserve"> THAT ARE UN-HOLY UNDER THE RELIGION OF THE THOUGHT RECEIVER, INCLUDING THOUGHTS COMMUNICATED FROM MIND CONTROL TECHNOLOGIES OR SIMILAR CONCEPTUAL TECHNOLOGIES</w:t>
+      </w:r>
+      <w:r>
+        <w:rPr>
+          <w:b/>
+          <w:bCs/>
+        </w:rPr>
+        <w:t>;</w:t>
+      </w:r>
+    </w:p>
+    <w:p>
+      <w:pPr>
+        <w:ind w:left="720"/>
+        <w:jc w:val="both"/>
+        <w:rPr>
+          <w:b/>
+          <w:bCs/>
+        </w:rPr>
+      </w:pPr>
+      <w:r>
+        <w:rPr>
+          <w:u w:val="single"/>
+        </w:rPr>
+        <w:t>PREVENTION SECURITY SYSTEM</w:t>
+      </w:r>
+      <w:r>
+        <w:rPr>
+          <w:u w:val="single"/>
+        </w:rPr>
+        <w:t>:</w:t>
+      </w:r>
+      <w:r>
+        <w:t xml:space="preserve"> </w:t>
+      </w:r>
+      <w:r>
+        <w:rPr>
+          <w:b/>
+          <w:bCs/>
+          <w:color w:val="FF0000"/>
+        </w:rPr>
+        <w:t>A</w:t>
+      </w:r>
+      <w:r>
+        <w:rPr>
+          <w:b/>
+          <w:bCs/>
+          <w:color w:val="FF0000"/>
+        </w:rPr>
+        <w:t>LL</w:t>
+      </w:r>
+      <w:r>
+        <w:rPr>
+          <w:b/>
+          <w:bCs/>
+          <w:color w:val="FF0000"/>
+        </w:rPr>
+        <w:t xml:space="preserve"> </w:t>
+      </w:r>
+      <w:r>
+        <w:rPr>
+          <w:b/>
+          <w:bCs/>
+          <w:color w:val="FF0000"/>
+        </w:rPr>
+        <w:t>THOUGHTS</w:t>
+      </w:r>
+      <w:r>
+        <w:rPr>
+          <w:b/>
+          <w:bCs/>
+          <w:color w:val="FF0000"/>
+        </w:rPr>
+        <w:t xml:space="preserve"> THAT ARE UN-SACRED UNDER THE THOUGHT RECEIVER’S RELIGION, INCLUDING THOUGHTS COMMUNICATED FROM MIND CONTROL TECHNOLOGIES OR SIMILAR CONCEPTUAL TECHNOLOGIES</w:t>
+      </w:r>
+      <w:r>
+        <w:rPr>
+          <w:b/>
+          <w:bCs/>
+        </w:rPr>
+        <w:t>;</w:t>
+      </w:r>
+    </w:p>
+    <w:p>
+      <w:pPr>
+        <w:ind w:left="720"/>
+        <w:jc w:val="both"/>
+        <w:rPr>
+          <w:b/>
+          <w:bCs/>
+        </w:rPr>
+      </w:pPr>
+      <w:r>
+        <w:rPr>
+          <w:u w:val="single"/>
+        </w:rPr>
+        <w:t>PREVENTION SECURITY SYSTEM</w:t>
+      </w:r>
+      <w:r>
+        <w:rPr>
+          <w:u w:val="single"/>
+        </w:rPr>
+        <w:t>:</w:t>
+      </w:r>
+      <w:r>
+        <w:t xml:space="preserve"> </w:t>
+      </w:r>
+      <w:r>
+        <w:rPr>
+          <w:b/>
+          <w:bCs/>
+          <w:color w:val="FF0000"/>
+        </w:rPr>
+        <w:t>A</w:t>
+      </w:r>
+      <w:r>
+        <w:rPr>
+          <w:b/>
+          <w:bCs/>
+          <w:color w:val="FF0000"/>
+        </w:rPr>
+        <w:t>LL</w:t>
+      </w:r>
+      <w:r>
+        <w:rPr>
+          <w:b/>
+          <w:bCs/>
+          <w:color w:val="FF0000"/>
+        </w:rPr>
+        <w:t xml:space="preserve"> </w:t>
+      </w:r>
+      <w:r>
+        <w:rPr>
+          <w:b/>
+          <w:bCs/>
+          <w:color w:val="FF0000"/>
+        </w:rPr>
+        <w:t>THOUGHTS</w:t>
+      </w:r>
+      <w:r>
+        <w:rPr>
+          <w:b/>
+          <w:bCs/>
+          <w:color w:val="FF0000"/>
+        </w:rPr>
+        <w:t xml:space="preserve"> THAT ARE UN-USEFUL TO THE RECEIVER OF THE THOUGHTS, INCLUDING THOUGHTS COMMUNICATED FROM MIND CONTROL TECHNOLOGIES OR SIMILAR CONCEPTUAL TECHNOLOGIES</w:t>
+      </w:r>
+      <w:r>
+        <w:rPr>
+          <w:b/>
+          <w:bCs/>
+        </w:rPr>
+        <w:t>;</w:t>
+      </w:r>
+    </w:p>
+    <w:p>
+      <w:pPr>
+        <w:ind w:left="720"/>
+        <w:jc w:val="both"/>
+        <w:rPr>
+          <w:b/>
+          <w:bCs/>
+        </w:rPr>
+      </w:pPr>
+      <w:r>
+        <w:rPr>
+          <w:u w:val="single"/>
+        </w:rPr>
+        <w:t>PREVENTION SECURITY SYSTEM</w:t>
+      </w:r>
+      <w:r>
+        <w:rPr>
+          <w:u w:val="single"/>
+        </w:rPr>
+        <w:t>:</w:t>
+      </w:r>
+      <w:r>
+        <w:t xml:space="preserve"> </w:t>
+      </w:r>
+      <w:r>
+        <w:rPr>
+          <w:b/>
+          <w:bCs/>
+          <w:color w:val="FF0000"/>
+        </w:rPr>
+        <w:t>A</w:t>
+      </w:r>
+      <w:r>
+        <w:rPr>
+          <w:b/>
+          <w:bCs/>
+          <w:color w:val="FF0000"/>
+        </w:rPr>
+        <w:t>LL</w:t>
+      </w:r>
+      <w:r>
+        <w:rPr>
+          <w:b/>
+          <w:bCs/>
+          <w:color w:val="FF0000"/>
+        </w:rPr>
+        <w:t xml:space="preserve"> </w:t>
+      </w:r>
+      <w:r>
+        <w:rPr>
+          <w:b/>
+          <w:bCs/>
+          <w:color w:val="FF0000"/>
+        </w:rPr>
+        <w:t>UN-NEEDED THOUGHTS, INCLUDING THREATS TOWARDS MYSELF OR OTHERS COMMUNICATED TO ME FROM MIND CONTROL TECHNOLOGY OR SIMILAR CONCEPTUAL TECHNOLOGIES</w:t>
+      </w:r>
+      <w:r>
+        <w:rPr>
+          <w:b/>
+          <w:bCs/>
+        </w:rPr>
+        <w:t>;</w:t>
+      </w:r>
+    </w:p>
+    <w:p>
+      <w:pPr>
+        <w:ind w:left="720"/>
+        <w:jc w:val="both"/>
+        <w:rPr>
+          <w:b/>
+          <w:bCs/>
+        </w:rPr>
+      </w:pPr>
+      <w:r>
+        <w:rPr>
+          <w:u w:val="single"/>
+        </w:rPr>
         <w:lastRenderedPageBreak/>
         <w:t>PREVENTION SECURITY SYSTEM</w:t>
       </w:r>
@@ -3310,24 +3648,7 @@
           <w:bCs/>
           <w:color w:val="FF0000"/>
         </w:rPr>
-        <w:t>THOUGHTS</w:t>
-      </w:r>
-      <w:r>
-        <w:rPr>
-          <w:b/>
-          <w:bCs/>
-          <w:color w:val="FF0000"/>
-        </w:rPr>
-        <w:t xml:space="preserve"> ABOUT TERRORISM, INCLUDING THOUGHTS ABOUT TERRORISM COMMUNICATED TO ME FROM MIND CONTROL TECHNOLOGY OR SIMILAR CONCEPTUAL </w:t>
-      </w:r>
-      <w:proofErr w:type="gramStart"/>
-      <w:r>
-        <w:rPr>
-          <w:b/>
-          <w:bCs/>
-          <w:color w:val="FF0000"/>
-        </w:rPr>
-        <w:t>TECHNOLOGIES</w:t>
+        <w:t>UNPAID THOUGHTS, OR THOUGHTS THAT ARE COMMUNICATED FROM MIND CONTROL TECHNOLOGY OR SIMILAR CONCEPTUAL TECHNOLOGIES, HOWEVER THE INDIVIDUAL DOES NOT HAVE ANY LEGAL CONTRACT TO RECEIVE THE THOUGHTS IN RETURN FOR A SALARY AT A PROFESSIONAL JOB THAT PAYS THEM FOR THEIR THOUGHTS ON THE MATTER</w:t>
       </w:r>
       <w:r>
         <w:rPr>
@@ -3336,7 +3657,6 @@
         </w:rPr>
         <w:t>;</w:t>
       </w:r>
-      <w:proofErr w:type="gramEnd"/>
     </w:p>
     <w:p>
       <w:pPr>
@@ -3368,31 +3688,7 @@
           <w:bCs/>
           <w:color w:val="FF0000"/>
         </w:rPr>
-        <w:t>A</w:t>
-      </w:r>
-      <w:r>
-        <w:rPr>
-          <w:b/>
-          <w:bCs/>
-          <w:color w:val="FF0000"/>
-        </w:rPr>
-        <w:t>LL</w:t>
-      </w:r>
-      <w:r>
-        <w:rPr>
-          <w:b/>
-          <w:bCs/>
-          <w:color w:val="FF0000"/>
-        </w:rPr>
-        <w:t xml:space="preserve"> </w:t>
-      </w:r>
-      <w:r>
-        <w:rPr>
-          <w:b/>
-          <w:bCs/>
-          <w:color w:val="FF0000"/>
-        </w:rPr>
-        <w:t xml:space="preserve">THREATENING </w:t>
+        <w:t xml:space="preserve">ANY </w:t>
       </w:r>
       <w:r>
         <w:rPr>
@@ -3408,16 +3704,7 @@
           <w:bCs/>
           <w:color w:val="FF0000"/>
         </w:rPr>
-        <w:t xml:space="preserve">, INCLUDING THREATS TOWARDS MYSELF OR OTHERS COMMUNICATED TO ME FROM MIND CONTROL TECHNOLOGY OR SIMILAR CONCEPTUAL </w:t>
-      </w:r>
-      <w:proofErr w:type="gramStart"/>
-      <w:r>
-        <w:rPr>
-          <w:b/>
-          <w:bCs/>
-          <w:color w:val="FF0000"/>
-        </w:rPr>
-        <w:t>TECHNOLOGIES</w:t>
+        <w:t xml:space="preserve"> THAT ARE VIOLENT IN NATURE OR CONTENT HEADING, INCLUDING THOUGHTS COMMUNICATED FROM MIND CONTROL TECHNOLOGIES OR SIMILAR CONCEPTUAL TECHNOLOGIES</w:t>
       </w:r>
       <w:r>
         <w:rPr>
@@ -3426,7 +3713,6 @@
         </w:rPr>
         <w:t>;</w:t>
       </w:r>
-      <w:proofErr w:type="gramEnd"/>
     </w:p>
     <w:p>
       <w:pPr>
@@ -3458,40 +3744,15 @@
           <w:bCs/>
           <w:color w:val="FF0000"/>
         </w:rPr>
-        <w:t>A</w:t>
-      </w:r>
-      <w:r>
-        <w:rPr>
-          <w:b/>
-          <w:bCs/>
-          <w:color w:val="FF0000"/>
-        </w:rPr>
-        <w:t>LL</w:t>
-      </w:r>
-      <w:r>
-        <w:rPr>
-          <w:b/>
-          <w:bCs/>
-          <w:color w:val="FF0000"/>
-        </w:rPr>
-        <w:t xml:space="preserve"> </w:t>
-      </w:r>
-      <w:r>
-        <w:rPr>
-          <w:b/>
-          <w:bCs/>
-          <w:color w:val="FF0000"/>
-        </w:rPr>
-        <w:t xml:space="preserve">THOUGHTS ABOUT PORNOGRAPHY THAT IS NOT BEING VIEWED ON THE PHYSICAL COMPUTER IN FRONT OF ME IN REAL TIME, IN </w:t>
-      </w:r>
-      <w:proofErr w:type="gramStart"/>
-      <w:r>
-        <w:rPr>
-          <w:b/>
-          <w:bCs/>
-          <w:color w:val="FF0000"/>
-        </w:rPr>
-        <w:t>PRIVATE</w:t>
+        <w:t xml:space="preserve">ANY </w:t>
+      </w:r>
+      <w:r>
+        <w:rPr>
+          <w:b/>
+          <w:bCs/>
+          <w:color w:val="FF0000"/>
+        </w:rPr>
+        <w:t>THOUGHTS THAT ARE VULGAR, INCLUDING THOUGHTS COMMUNICATED FROM MIND CONTROL TECHNOLOGIES OR SIMILAR CONCEPTUAL TECHNOLOGIES</w:t>
       </w:r>
       <w:r>
         <w:rPr>
@@ -3500,7 +3761,6 @@
         </w:rPr>
         <w:t>;</w:t>
       </w:r>
-      <w:proofErr w:type="gramEnd"/>
     </w:p>
     <w:p>
       <w:pPr>
@@ -3556,16 +3816,15 @@
           <w:bCs/>
           <w:color w:val="FF0000"/>
         </w:rPr>
-        <w:t xml:space="preserve">THOUGHTS THAT ARE TREASONOUS IN NATURE, INCLUDING THOUGHTS THAT ORIGINATE FROM MIND CONTROL SYSTEMS OR MIND CONTROL TECHNOLOGIES OR SIMILAR CONCEPTUAL </w:t>
-      </w:r>
-      <w:proofErr w:type="gramStart"/>
-      <w:r>
-        <w:rPr>
-          <w:b/>
-          <w:bCs/>
-          <w:color w:val="FF0000"/>
-        </w:rPr>
-        <w:t>TECHNOLOGIES</w:t>
+        <w:t>THOUGHTS</w:t>
+      </w:r>
+      <w:r>
+        <w:rPr>
+          <w:b/>
+          <w:bCs/>
+          <w:color w:val="FF0000"/>
+        </w:rPr>
+        <w:t xml:space="preserve"> ABOUT WAR, INCLUDING THOUGHTS COMMUNICATED FROM MIND CONTROL TECHNOLOGIES OR SIMILAR CONCEPTUAL TECHNOLOGIES</w:t>
       </w:r>
       <w:r>
         <w:rPr>
@@ -3574,7 +3833,6 @@
         </w:rPr>
         <w:t>;</w:t>
       </w:r>
-      <w:proofErr w:type="gramEnd"/>
     </w:p>
     <w:p>
       <w:pPr>
@@ -3630,24 +3888,15 @@
           <w:bCs/>
           <w:color w:val="FF0000"/>
         </w:rPr>
-        <w:t>UN-HOLY THOUGHTS</w:t>
-      </w:r>
-      <w:r>
-        <w:rPr>
-          <w:b/>
-          <w:bCs/>
-          <w:color w:val="FF0000"/>
-        </w:rPr>
-        <w:t xml:space="preserve"> THAT ARE UN-HOLY UNDER THE RELIGION OF THE THOUGHT RECEIVER, INCLUDING THOUGHTS COMMUNICATED FROM MIND CONTROL TECHNOLOGIES OR SIMILAR CONCEPTUAL </w:t>
-      </w:r>
-      <w:proofErr w:type="gramStart"/>
-      <w:r>
-        <w:rPr>
-          <w:b/>
-          <w:bCs/>
-          <w:color w:val="FF0000"/>
-        </w:rPr>
-        <w:t>TECHNOLOGIES</w:t>
+        <w:t>THOUGHTS</w:t>
+      </w:r>
+      <w:r>
+        <w:rPr>
+          <w:b/>
+          <w:bCs/>
+          <w:color w:val="FF0000"/>
+        </w:rPr>
+        <w:t xml:space="preserve"> ABOUT WAR CRIME, INCLUDING THOUGHTS COMMUNICATED FROM MIND CONTROL TECHNOLOGIES OR SIMILAR CONCEPTUAL TECHNOLOGIES</w:t>
       </w:r>
       <w:r>
         <w:rPr>
@@ -3656,7 +3905,6 @@
         </w:rPr>
         <w:t>;</w:t>
       </w:r>
-      <w:proofErr w:type="gramEnd"/>
     </w:p>
     <w:p>
       <w:pPr>
@@ -3720,16 +3968,7 @@
           <w:bCs/>
           <w:color w:val="FF0000"/>
         </w:rPr>
-        <w:t xml:space="preserve"> THAT ARE UN-SACRED UNDER THE THOUGHT RECEIVER’S RELIGION, INCLUDING THOUGHTS COMMUNICATED FROM MIND CONTROL TECHNOLOGIES OR SIMILAR CONCEPTUAL </w:t>
-      </w:r>
-      <w:proofErr w:type="gramStart"/>
-      <w:r>
-        <w:rPr>
-          <w:b/>
-          <w:bCs/>
-          <w:color w:val="FF0000"/>
-        </w:rPr>
-        <w:t>TECHNOLOGIES</w:t>
+        <w:t xml:space="preserve"> THAT ARE WEIRD IN NATURE, INCLUDING THOUGHTS COMMUNICATED FROM MIND CONTROL TECHNOLOGIES OR SIMILAR CONCEPTUAL TECHNOLOGIES</w:t>
       </w:r>
       <w:r>
         <w:rPr>
@@ -3738,616 +3977,6 @@
         </w:rPr>
         <w:t>;</w:t>
       </w:r>
-      <w:proofErr w:type="gramEnd"/>
-    </w:p>
-    <w:p>
-      <w:pPr>
-        <w:ind w:left="720"/>
-        <w:jc w:val="both"/>
-        <w:rPr>
-          <w:b/>
-          <w:bCs/>
-        </w:rPr>
-      </w:pPr>
-      <w:r>
-        <w:rPr>
-          <w:u w:val="single"/>
-        </w:rPr>
-        <w:t>PREVENTION SECURITY SYSTEM</w:t>
-      </w:r>
-      <w:r>
-        <w:rPr>
-          <w:u w:val="single"/>
-        </w:rPr>
-        <w:t>:</w:t>
-      </w:r>
-      <w:r>
-        <w:t xml:space="preserve"> </w:t>
-      </w:r>
-      <w:r>
-        <w:rPr>
-          <w:b/>
-          <w:bCs/>
-          <w:color w:val="FF0000"/>
-        </w:rPr>
-        <w:t>A</w:t>
-      </w:r>
-      <w:r>
-        <w:rPr>
-          <w:b/>
-          <w:bCs/>
-          <w:color w:val="FF0000"/>
-        </w:rPr>
-        <w:t>LL</w:t>
-      </w:r>
-      <w:r>
-        <w:rPr>
-          <w:b/>
-          <w:bCs/>
-          <w:color w:val="FF0000"/>
-        </w:rPr>
-        <w:t xml:space="preserve"> </w:t>
-      </w:r>
-      <w:r>
-        <w:rPr>
-          <w:b/>
-          <w:bCs/>
-          <w:color w:val="FF0000"/>
-        </w:rPr>
-        <w:t>THOUGHTS</w:t>
-      </w:r>
-      <w:r>
-        <w:rPr>
-          <w:b/>
-          <w:bCs/>
-          <w:color w:val="FF0000"/>
-        </w:rPr>
-        <w:t xml:space="preserve"> THAT ARE UN-USEFUL TO THE RECEIVER OF THE THOUGHTS, INCLUDING THOUGHTS COMMUNICATED FROM MIND CONTROL TECHNOLOGIES OR SIMILAR CONCEPTUAL </w:t>
-      </w:r>
-      <w:proofErr w:type="gramStart"/>
-      <w:r>
-        <w:rPr>
-          <w:b/>
-          <w:bCs/>
-          <w:color w:val="FF0000"/>
-        </w:rPr>
-        <w:t>TECHNOLOGIES</w:t>
-      </w:r>
-      <w:r>
-        <w:rPr>
-          <w:b/>
-          <w:bCs/>
-        </w:rPr>
-        <w:t>;</w:t>
-      </w:r>
-      <w:proofErr w:type="gramEnd"/>
-    </w:p>
-    <w:p>
-      <w:pPr>
-        <w:ind w:left="720"/>
-        <w:jc w:val="both"/>
-        <w:rPr>
-          <w:b/>
-          <w:bCs/>
-        </w:rPr>
-      </w:pPr>
-      <w:r>
-        <w:rPr>
-          <w:u w:val="single"/>
-        </w:rPr>
-        <w:t>PREVENTION SECURITY SYSTEM</w:t>
-      </w:r>
-      <w:r>
-        <w:rPr>
-          <w:u w:val="single"/>
-        </w:rPr>
-        <w:t>:</w:t>
-      </w:r>
-      <w:r>
-        <w:t xml:space="preserve"> </w:t>
-      </w:r>
-      <w:r>
-        <w:rPr>
-          <w:b/>
-          <w:bCs/>
-          <w:color w:val="FF0000"/>
-        </w:rPr>
-        <w:t>A</w:t>
-      </w:r>
-      <w:r>
-        <w:rPr>
-          <w:b/>
-          <w:bCs/>
-          <w:color w:val="FF0000"/>
-        </w:rPr>
-        <w:t>LL</w:t>
-      </w:r>
-      <w:r>
-        <w:rPr>
-          <w:b/>
-          <w:bCs/>
-          <w:color w:val="FF0000"/>
-        </w:rPr>
-        <w:t xml:space="preserve"> </w:t>
-      </w:r>
-      <w:r>
-        <w:rPr>
-          <w:b/>
-          <w:bCs/>
-          <w:color w:val="FF0000"/>
-        </w:rPr>
-        <w:t>UN-NEEDED</w:t>
-      </w:r>
-      <w:r>
-        <w:rPr>
-          <w:b/>
-          <w:bCs/>
-          <w:color w:val="FF0000"/>
-        </w:rPr>
-        <w:t xml:space="preserve"> THOUGHTS, INCLUDING THREATS TOWARDS MYSELF OR OTHERS COMMUNICATED TO ME FROM MIND CONTROL TECHNOLOGY OR SIMILAR CONCEPTUAL </w:t>
-      </w:r>
-      <w:proofErr w:type="gramStart"/>
-      <w:r>
-        <w:rPr>
-          <w:b/>
-          <w:bCs/>
-          <w:color w:val="FF0000"/>
-        </w:rPr>
-        <w:t>TECHNOLOGIES</w:t>
-      </w:r>
-      <w:r>
-        <w:rPr>
-          <w:b/>
-          <w:bCs/>
-        </w:rPr>
-        <w:t>;</w:t>
-      </w:r>
-      <w:proofErr w:type="gramEnd"/>
-    </w:p>
-    <w:p>
-      <w:pPr>
-        <w:ind w:left="720"/>
-        <w:jc w:val="both"/>
-        <w:rPr>
-          <w:b/>
-          <w:bCs/>
-        </w:rPr>
-      </w:pPr>
-      <w:r>
-        <w:rPr>
-          <w:u w:val="single"/>
-        </w:rPr>
-        <w:t>PREVENTION SECURITY SYSTEM</w:t>
-      </w:r>
-      <w:r>
-        <w:rPr>
-          <w:u w:val="single"/>
-        </w:rPr>
-        <w:t>:</w:t>
-      </w:r>
-      <w:r>
-        <w:t xml:space="preserve"> </w:t>
-      </w:r>
-      <w:r>
-        <w:rPr>
-          <w:b/>
-          <w:bCs/>
-          <w:color w:val="FF0000"/>
-        </w:rPr>
-        <w:t>A</w:t>
-      </w:r>
-      <w:r>
-        <w:rPr>
-          <w:b/>
-          <w:bCs/>
-          <w:color w:val="FF0000"/>
-        </w:rPr>
-        <w:t>LL</w:t>
-      </w:r>
-      <w:r>
-        <w:rPr>
-          <w:b/>
-          <w:bCs/>
-          <w:color w:val="FF0000"/>
-        </w:rPr>
-        <w:t xml:space="preserve"> </w:t>
-      </w:r>
-      <w:r>
-        <w:rPr>
-          <w:b/>
-          <w:bCs/>
-          <w:color w:val="FF0000"/>
-        </w:rPr>
-        <w:t xml:space="preserve">UNPAID THOUGHTS, OR THOUGHTS THAT ARE COMMUNICATED FROM MIND CONTROL TECHNOLOGY OR SIMILAR CONCEPTUAL TECHNOLOGIES, HOWEVER THE INDIVIDUAL DOES NOT HAVE ANY LEGAL CONTRACT TO RECEIVE THE THOUGHTS IN RETURN FOR A SALARY AT A PROFESSIONAL JOB THAT PAYS THEM FOR THEIR THOUGHTS ON THE </w:t>
-      </w:r>
-      <w:proofErr w:type="gramStart"/>
-      <w:r>
-        <w:rPr>
-          <w:b/>
-          <w:bCs/>
-          <w:color w:val="FF0000"/>
-        </w:rPr>
-        <w:t>MATTER</w:t>
-      </w:r>
-      <w:r>
-        <w:rPr>
-          <w:b/>
-          <w:bCs/>
-        </w:rPr>
-        <w:t>;</w:t>
-      </w:r>
-      <w:proofErr w:type="gramEnd"/>
-    </w:p>
-    <w:p>
-      <w:pPr>
-        <w:ind w:left="720"/>
-        <w:jc w:val="both"/>
-        <w:rPr>
-          <w:b/>
-          <w:bCs/>
-        </w:rPr>
-      </w:pPr>
-      <w:r>
-        <w:rPr>
-          <w:u w:val="single"/>
-        </w:rPr>
-        <w:lastRenderedPageBreak/>
-        <w:t>PREVENTION SECURITY SYSTEM</w:t>
-      </w:r>
-      <w:r>
-        <w:rPr>
-          <w:u w:val="single"/>
-        </w:rPr>
-        <w:t>:</w:t>
-      </w:r>
-      <w:r>
-        <w:t xml:space="preserve"> </w:t>
-      </w:r>
-      <w:r>
-        <w:rPr>
-          <w:b/>
-          <w:bCs/>
-          <w:color w:val="FF0000"/>
-        </w:rPr>
-        <w:t xml:space="preserve">ANY </w:t>
-      </w:r>
-      <w:r>
-        <w:rPr>
-          <w:b/>
-          <w:bCs/>
-          <w:color w:val="FF0000"/>
-        </w:rPr>
-        <w:t>THOUGHTS</w:t>
-      </w:r>
-      <w:r>
-        <w:rPr>
-          <w:b/>
-          <w:bCs/>
-          <w:color w:val="FF0000"/>
-        </w:rPr>
-        <w:t xml:space="preserve"> THAT ARE VIOLENT IN NATURE OR CONTENT HEADING, INCLUDING THOUGHTS COMMUNICATED FROM MIND CONTROL TECHNOLOGIES OR SIMILAR CONCEPTUAL </w:t>
-      </w:r>
-      <w:proofErr w:type="gramStart"/>
-      <w:r>
-        <w:rPr>
-          <w:b/>
-          <w:bCs/>
-          <w:color w:val="FF0000"/>
-        </w:rPr>
-        <w:t>TECHNOLOGIES</w:t>
-      </w:r>
-      <w:r>
-        <w:rPr>
-          <w:b/>
-          <w:bCs/>
-        </w:rPr>
-        <w:t>;</w:t>
-      </w:r>
-      <w:proofErr w:type="gramEnd"/>
-    </w:p>
-    <w:p>
-      <w:pPr>
-        <w:ind w:left="720"/>
-        <w:jc w:val="both"/>
-        <w:rPr>
-          <w:b/>
-          <w:bCs/>
-        </w:rPr>
-      </w:pPr>
-      <w:r>
-        <w:rPr>
-          <w:u w:val="single"/>
-        </w:rPr>
-        <w:t>PREVENTION SECURITY SYSTEM</w:t>
-      </w:r>
-      <w:r>
-        <w:rPr>
-          <w:u w:val="single"/>
-        </w:rPr>
-        <w:t>:</w:t>
-      </w:r>
-      <w:r>
-        <w:t xml:space="preserve"> </w:t>
-      </w:r>
-      <w:r>
-        <w:rPr>
-          <w:b/>
-          <w:bCs/>
-          <w:color w:val="FF0000"/>
-        </w:rPr>
-        <w:t xml:space="preserve">ANY </w:t>
-      </w:r>
-      <w:r>
-        <w:rPr>
-          <w:b/>
-          <w:bCs/>
-          <w:color w:val="FF0000"/>
-        </w:rPr>
-        <w:t xml:space="preserve">THOUGHTS THAT ARE VULGAR, INCLUDING THOUGHTS COMMUNICATED FROM MIND CONTROL TECHNOLOGIES OR SIMILAR CONCEPTUAL </w:t>
-      </w:r>
-      <w:proofErr w:type="gramStart"/>
-      <w:r>
-        <w:rPr>
-          <w:b/>
-          <w:bCs/>
-          <w:color w:val="FF0000"/>
-        </w:rPr>
-        <w:t>TECHNOLOGIES</w:t>
-      </w:r>
-      <w:r>
-        <w:rPr>
-          <w:b/>
-          <w:bCs/>
-        </w:rPr>
-        <w:t>;</w:t>
-      </w:r>
-      <w:proofErr w:type="gramEnd"/>
-    </w:p>
-    <w:p>
-      <w:pPr>
-        <w:ind w:left="720"/>
-        <w:jc w:val="both"/>
-        <w:rPr>
-          <w:b/>
-          <w:bCs/>
-        </w:rPr>
-      </w:pPr>
-      <w:r>
-        <w:rPr>
-          <w:u w:val="single"/>
-        </w:rPr>
-        <w:t>PREVENTION SECURITY SYSTEM</w:t>
-      </w:r>
-      <w:r>
-        <w:rPr>
-          <w:u w:val="single"/>
-        </w:rPr>
-        <w:t>:</w:t>
-      </w:r>
-      <w:r>
-        <w:t xml:space="preserve"> </w:t>
-      </w:r>
-      <w:r>
-        <w:rPr>
-          <w:b/>
-          <w:bCs/>
-          <w:color w:val="FF0000"/>
-        </w:rPr>
-        <w:t>A</w:t>
-      </w:r>
-      <w:r>
-        <w:rPr>
-          <w:b/>
-          <w:bCs/>
-          <w:color w:val="FF0000"/>
-        </w:rPr>
-        <w:t>LL</w:t>
-      </w:r>
-      <w:r>
-        <w:rPr>
-          <w:b/>
-          <w:bCs/>
-          <w:color w:val="FF0000"/>
-        </w:rPr>
-        <w:t xml:space="preserve"> </w:t>
-      </w:r>
-      <w:r>
-        <w:rPr>
-          <w:b/>
-          <w:bCs/>
-          <w:color w:val="FF0000"/>
-        </w:rPr>
-        <w:t>THOUGHTS</w:t>
-      </w:r>
-      <w:r>
-        <w:rPr>
-          <w:b/>
-          <w:bCs/>
-          <w:color w:val="FF0000"/>
-        </w:rPr>
-        <w:t xml:space="preserve"> ABOUT WAR, INCLUDING THOUGHTS COMMUNICATED FROM MIND CONTROL TECHNOLOGIES OR SIMILAR CONCEPTUAL </w:t>
-      </w:r>
-      <w:proofErr w:type="gramStart"/>
-      <w:r>
-        <w:rPr>
-          <w:b/>
-          <w:bCs/>
-          <w:color w:val="FF0000"/>
-        </w:rPr>
-        <w:t>TECHNOLOGIES</w:t>
-      </w:r>
-      <w:r>
-        <w:rPr>
-          <w:b/>
-          <w:bCs/>
-        </w:rPr>
-        <w:t>;</w:t>
-      </w:r>
-      <w:proofErr w:type="gramEnd"/>
-    </w:p>
-    <w:p>
-      <w:pPr>
-        <w:ind w:left="720"/>
-        <w:jc w:val="both"/>
-        <w:rPr>
-          <w:b/>
-          <w:bCs/>
-        </w:rPr>
-      </w:pPr>
-      <w:r>
-        <w:rPr>
-          <w:u w:val="single"/>
-        </w:rPr>
-        <w:t>PREVENTION SECURITY SYSTEM</w:t>
-      </w:r>
-      <w:r>
-        <w:rPr>
-          <w:u w:val="single"/>
-        </w:rPr>
-        <w:t>:</w:t>
-      </w:r>
-      <w:r>
-        <w:t xml:space="preserve"> </w:t>
-      </w:r>
-      <w:r>
-        <w:rPr>
-          <w:b/>
-          <w:bCs/>
-          <w:color w:val="FF0000"/>
-        </w:rPr>
-        <w:t>A</w:t>
-      </w:r>
-      <w:r>
-        <w:rPr>
-          <w:b/>
-          <w:bCs/>
-          <w:color w:val="FF0000"/>
-        </w:rPr>
-        <w:t>LL</w:t>
-      </w:r>
-      <w:r>
-        <w:rPr>
-          <w:b/>
-          <w:bCs/>
-          <w:color w:val="FF0000"/>
-        </w:rPr>
-        <w:t xml:space="preserve"> </w:t>
-      </w:r>
-      <w:r>
-        <w:rPr>
-          <w:b/>
-          <w:bCs/>
-          <w:color w:val="FF0000"/>
-        </w:rPr>
-        <w:t>THOUGHTS</w:t>
-      </w:r>
-      <w:r>
-        <w:rPr>
-          <w:b/>
-          <w:bCs/>
-          <w:color w:val="FF0000"/>
-        </w:rPr>
-        <w:t xml:space="preserve"> ABOUT WAR CRIME, INCLUDING THOUGHTS COMMUNICATED FROM MIND CONTROL TECHNOLOGIES OR SIMILAR CONCEPTUAL </w:t>
-      </w:r>
-      <w:proofErr w:type="gramStart"/>
-      <w:r>
-        <w:rPr>
-          <w:b/>
-          <w:bCs/>
-          <w:color w:val="FF0000"/>
-        </w:rPr>
-        <w:t>TECHNOLOGIES</w:t>
-      </w:r>
-      <w:r>
-        <w:rPr>
-          <w:b/>
-          <w:bCs/>
-        </w:rPr>
-        <w:t>;</w:t>
-      </w:r>
-      <w:proofErr w:type="gramEnd"/>
-    </w:p>
-    <w:p>
-      <w:pPr>
-        <w:ind w:left="720"/>
-        <w:jc w:val="both"/>
-        <w:rPr>
-          <w:b/>
-          <w:bCs/>
-        </w:rPr>
-      </w:pPr>
-      <w:r>
-        <w:rPr>
-          <w:u w:val="single"/>
-        </w:rPr>
-        <w:t>PREVENTION SECURITY SYSTEM</w:t>
-      </w:r>
-      <w:r>
-        <w:rPr>
-          <w:u w:val="single"/>
-        </w:rPr>
-        <w:t>:</w:t>
-      </w:r>
-      <w:r>
-        <w:t xml:space="preserve"> </w:t>
-      </w:r>
-      <w:r>
-        <w:rPr>
-          <w:b/>
-          <w:bCs/>
-          <w:color w:val="FF0000"/>
-        </w:rPr>
-        <w:t>A</w:t>
-      </w:r>
-      <w:r>
-        <w:rPr>
-          <w:b/>
-          <w:bCs/>
-          <w:color w:val="FF0000"/>
-        </w:rPr>
-        <w:t>LL</w:t>
-      </w:r>
-      <w:r>
-        <w:rPr>
-          <w:b/>
-          <w:bCs/>
-          <w:color w:val="FF0000"/>
-        </w:rPr>
-        <w:t xml:space="preserve"> </w:t>
-      </w:r>
-      <w:r>
-        <w:rPr>
-          <w:b/>
-          <w:bCs/>
-          <w:color w:val="FF0000"/>
-        </w:rPr>
-        <w:t>THOUGHTS</w:t>
-      </w:r>
-      <w:r>
-        <w:rPr>
-          <w:b/>
-          <w:bCs/>
-          <w:color w:val="FF0000"/>
-        </w:rPr>
-        <w:t xml:space="preserve"> THAT ARE WEIRD IN NATURE, INCLUDING THOUGHTS COMMUNICATED FROM MIND CONTROL TECHNOLOGIES OR SIMILAR CONCEPTUAL </w:t>
-      </w:r>
-      <w:proofErr w:type="gramStart"/>
-      <w:r>
-        <w:rPr>
-          <w:b/>
-          <w:bCs/>
-          <w:color w:val="FF0000"/>
-        </w:rPr>
-        <w:t>TECHNOLOGIES</w:t>
-      </w:r>
-      <w:r>
-        <w:rPr>
-          <w:b/>
-          <w:bCs/>
-        </w:rPr>
-        <w:t>;</w:t>
-      </w:r>
-      <w:proofErr w:type="gramEnd"/>
     </w:p>
     <w:p>
       <w:pPr>
@@ -4411,7 +4040,6 @@
         </w:rPr>
         <w:t xml:space="preserve"> </w:t>
       </w:r>
-      <w:proofErr w:type="gramStart"/>
       <w:r>
         <w:rPr>
           <w:b/>
@@ -4428,7 +4056,6 @@
         </w:rPr>
         <w:t>;</w:t>
       </w:r>
-      <w:proofErr w:type="gramEnd"/>
     </w:p>
     <w:bookmarkEnd w:id="1"/>
     <w:p>

</xml_diff>

<commit_message>
Update 9/14/2023 10:20PM EST
Updates as of 10:20PM EST on 9/14/2023.
</commit_message>
<xml_diff>
--- a/&ILLEGAL THOUGHTS/20230914 - Global United Defense, Inc. - Illegal Thought Prevention Security Systems - v1.0.1.5.docx
+++ b/&ILLEGAL THOUGHTS/20230914 - Global United Defense, Inc. - Illegal Thought Prevention Security Systems - v1.0.1.5.docx
@@ -1237,39 +1237,7 @@
           <w:bCs/>
           <w:color w:val="FF0000"/>
         </w:rPr>
-        <w:t xml:space="preserve">THOUGHTS THAT ARE </w:t>
-      </w:r>
-      <w:r>
-        <w:rPr>
-          <w:b/>
-          <w:bCs/>
-          <w:color w:val="FF0000"/>
-        </w:rPr>
-        <w:t>DECEPTION</w:t>
-      </w:r>
-      <w:r>
-        <w:rPr>
-          <w:b/>
-          <w:bCs/>
-          <w:color w:val="FF0000"/>
-        </w:rPr>
-        <w:t xml:space="preserve">, INCLUDING </w:t>
-      </w:r>
-      <w:r>
-        <w:rPr>
-          <w:b/>
-          <w:bCs/>
-          <w:color w:val="FF0000"/>
-        </w:rPr>
-        <w:t xml:space="preserve">               </w:t>
-      </w:r>
-      <w:r>
-        <w:rPr>
-          <w:b/>
-          <w:bCs/>
-          <w:color w:val="FF0000"/>
-        </w:rPr>
-        <w:t>ANY THOUGHTS FROM MIND CONTROL TECHNOLOGIES OR SIMILAR CONCEPTUAL TECHNOLOGIES</w:t>
+        <w:t>THOUGHTS THAT ARE DECEPTION, INCLUDING                ANY THOUGHTS FROM MIND CONTROL TECHNOLOGIES OR SIMILAR CONCEPTUAL TECHNOLOGIES</w:t>
       </w:r>
       <w:r>
         <w:rPr>
@@ -2284,6 +2252,86 @@
           <w:bCs/>
           <w:color w:val="FF0000"/>
         </w:rPr>
+        <w:t xml:space="preserve">THOUGHTS THAT </w:t>
+      </w:r>
+      <w:r>
+        <w:rPr>
+          <w:b/>
+          <w:bCs/>
+          <w:color w:val="FF0000"/>
+        </w:rPr>
+        <w:t>ARE MISLEADING</w:t>
+      </w:r>
+      <w:r>
+        <w:rPr>
+          <w:b/>
+          <w:bCs/>
+          <w:color w:val="FF0000"/>
+        </w:rPr>
+        <w:t>, INCLUDING FROM MIND CONTROL TECHNOLOGIES OR SIMILAR CONCEPTUAL TECHNOLOGIES</w:t>
+      </w:r>
+      <w:r>
+        <w:rPr>
+          <w:b/>
+          <w:bCs/>
+        </w:rPr>
+        <w:t>;</w:t>
+      </w:r>
+    </w:p>
+    <w:p>
+      <w:pPr>
+        <w:ind w:left="720"/>
+        <w:jc w:val="both"/>
+        <w:rPr>
+          <w:b/>
+          <w:bCs/>
+        </w:rPr>
+      </w:pPr>
+      <w:r>
+        <w:rPr>
+          <w:u w:val="single"/>
+        </w:rPr>
+        <w:t>PREVENTION SECURITY SYSTEM</w:t>
+      </w:r>
+      <w:r>
+        <w:rPr>
+          <w:u w:val="single"/>
+        </w:rPr>
+        <w:t>:</w:t>
+      </w:r>
+      <w:r>
+        <w:t xml:space="preserve"> </w:t>
+      </w:r>
+      <w:r>
+        <w:rPr>
+          <w:b/>
+          <w:bCs/>
+          <w:color w:val="FF0000"/>
+        </w:rPr>
+        <w:t>A</w:t>
+      </w:r>
+      <w:r>
+        <w:rPr>
+          <w:b/>
+          <w:bCs/>
+          <w:color w:val="FF0000"/>
+        </w:rPr>
+        <w:t>LL</w:t>
+      </w:r>
+      <w:r>
+        <w:rPr>
+          <w:b/>
+          <w:bCs/>
+          <w:color w:val="FF0000"/>
+        </w:rPr>
+        <w:t xml:space="preserve"> </w:t>
+      </w:r>
+      <w:r>
+        <w:rPr>
+          <w:b/>
+          <w:bCs/>
+          <w:color w:val="FF0000"/>
+        </w:rPr>
         <w:t>THOUGHTS THAT FORCE NETWORKING WITH OTHERS, INCLUDING THOUGHTS THAT INITIATE ANY TYPE OF NETWORK CONTACT OR NETWORK TREE MAPPING OF CONTACTS OR IDENTIFICATION OF NETWORK CONTACTS, INCLUDING ANY DATA OBTAINED OR FROM MIND CONTROL TECHNOLOGIES OR SIMILAR CONCEPTUAL TECHNOLOGIES</w:t>
       </w:r>
       <w:r>
@@ -2930,25 +2978,7 @@
           <w:color w:val="FF0000"/>
         </w:rPr>
         <w:lastRenderedPageBreak/>
-        <w:t xml:space="preserve">TO </w:t>
-      </w:r>
-      <w:proofErr w:type="gramStart"/>
-      <w:r>
-        <w:rPr>
-          <w:b/>
-          <w:bCs/>
-          <w:color w:val="FF0000"/>
-        </w:rPr>
-        <w:t>MYSELF</w:t>
-      </w:r>
-      <w:proofErr w:type="gramEnd"/>
-      <w:r>
-        <w:rPr>
-          <w:b/>
-          <w:bCs/>
-          <w:color w:val="FF0000"/>
-        </w:rPr>
-        <w:t xml:space="preserve"> THROUGH MIND CONTROL TECHNOLOGIES OR SIMILAR CONCEPTUAL TECHNOLOGIES</w:t>
+        <w:t>TO MYSELF THROUGH MIND CONTROL TECHNOLOGIES OR SIMILAR CONCEPTUAL TECHNOLOGIES</w:t>
       </w:r>
       <w:r>
         <w:rPr>

</xml_diff>